<commit_message>
adding percentage and grade
</commit_message>
<xml_diff>
--- a/assets/Resume/Ashish Gupta Resume_2024.docx
+++ b/assets/Resume/Ashish Gupta Resume_2024.docx
@@ -183,6 +183,14 @@
       <w:r>
         <w:rPr>
           <w:rFonts w:ascii="Tahoma" w:eastAsia="Tahoma" w:hAnsi="Tahoma" w:cs="Tahoma"/>
+          <w:sz w:val="18"/>
+          <w:szCs w:val="18"/>
+        </w:rPr>
+        <w:t>+</w:t>
+      </w:r>
+      <w:r>
+        <w:rPr>
+          <w:rFonts w:ascii="Tahoma" w:eastAsia="Tahoma" w:hAnsi="Tahoma" w:cs="Tahoma"/>
           <w:color w:val="000000"/>
           <w:sz w:val="18"/>
           <w:szCs w:val="18"/>
@@ -274,7 +282,7 @@
           <w:sz w:val="18"/>
           <w:szCs w:val="18"/>
         </w:rPr>
-        <w:t xml:space="preserve"> ASP.NET, MVC</w:t>
+        <w:t xml:space="preserve"> MVC</w:t>
       </w:r>
       <w:r>
         <w:rPr>
@@ -569,47 +577,7 @@
           <w:sz w:val="18"/>
           <w:szCs w:val="18"/>
         </w:rPr>
-        <w:t xml:space="preserve">s like </w:t>
-      </w:r>
-      <w:proofErr w:type="spellStart"/>
-      <w:r>
-        <w:rPr>
-          <w:rFonts w:ascii="Tahoma" w:eastAsia="Tahoma" w:hAnsi="Tahoma" w:cs="Tahoma"/>
-          <w:color w:val="000000"/>
-          <w:sz w:val="18"/>
-          <w:szCs w:val="18"/>
-        </w:rPr>
-        <w:t>Devextream</w:t>
-      </w:r>
-      <w:proofErr w:type="spellEnd"/>
-      <w:r>
-        <w:rPr>
-          <w:rFonts w:ascii="Tahoma" w:eastAsia="Tahoma" w:hAnsi="Tahoma" w:cs="Tahoma"/>
-          <w:color w:val="000000"/>
-          <w:sz w:val="18"/>
-          <w:szCs w:val="18"/>
-        </w:rPr>
-        <w:t xml:space="preserve">, </w:t>
-      </w:r>
-      <w:proofErr w:type="spellStart"/>
-      <w:r>
-        <w:rPr>
-          <w:rFonts w:ascii="Tahoma" w:eastAsia="Tahoma" w:hAnsi="Tahoma" w:cs="Tahoma"/>
-          <w:color w:val="000000"/>
-          <w:sz w:val="18"/>
-          <w:szCs w:val="18"/>
-        </w:rPr>
-        <w:t>ApexChart</w:t>
-      </w:r>
-      <w:proofErr w:type="spellEnd"/>
-      <w:r>
-        <w:rPr>
-          <w:rFonts w:ascii="Tahoma" w:eastAsia="Tahoma" w:hAnsi="Tahoma" w:cs="Tahoma"/>
-          <w:color w:val="000000"/>
-          <w:sz w:val="18"/>
-          <w:szCs w:val="18"/>
-        </w:rPr>
-        <w:t>, Datatable.js</w:t>
+        <w:t>s like Devextream, ApexChart, Datatable.js</w:t>
       </w:r>
       <w:r>
         <w:rPr>
@@ -675,25 +643,61 @@
           <w:sz w:val="18"/>
           <w:szCs w:val="18"/>
         </w:rPr>
-        <w:t>and</w:t>
-      </w:r>
-      <w:r>
-        <w:rPr>
-          <w:rFonts w:ascii="Tahoma" w:eastAsia="Tahoma" w:hAnsi="Tahoma" w:cs="Tahoma"/>
-          <w:color w:val="000000"/>
-          <w:sz w:val="18"/>
-          <w:szCs w:val="18"/>
-        </w:rPr>
-        <w:t xml:space="preserve"> can create my own jQuery Plugin</w:t>
-      </w:r>
-      <w:r>
-        <w:rPr>
-          <w:rFonts w:ascii="Tahoma" w:eastAsia="Tahoma" w:hAnsi="Tahoma" w:cs="Tahoma"/>
-          <w:color w:val="000000"/>
-          <w:sz w:val="18"/>
-          <w:szCs w:val="18"/>
-        </w:rPr>
-        <w:t>s.</w:t>
+        <w:t>or</w:t>
+      </w:r>
+      <w:r>
+        <w:rPr>
+          <w:rFonts w:ascii="Tahoma" w:eastAsia="Tahoma" w:hAnsi="Tahoma" w:cs="Tahoma"/>
+          <w:color w:val="000000"/>
+          <w:sz w:val="18"/>
+          <w:szCs w:val="18"/>
+        </w:rPr>
+        <w:t xml:space="preserve"> can create</w:t>
+      </w:r>
+      <w:r>
+        <w:rPr>
+          <w:rFonts w:ascii="Tahoma" w:eastAsia="Tahoma" w:hAnsi="Tahoma" w:cs="Tahoma"/>
+          <w:color w:val="000000"/>
+          <w:sz w:val="18"/>
+          <w:szCs w:val="18"/>
+        </w:rPr>
+        <w:t xml:space="preserve"> </w:t>
+      </w:r>
+      <w:r>
+        <w:rPr>
+          <w:rFonts w:ascii="Tahoma" w:eastAsia="Tahoma" w:hAnsi="Tahoma" w:cs="Tahoma"/>
+          <w:color w:val="000000"/>
+          <w:sz w:val="18"/>
+          <w:szCs w:val="18"/>
+        </w:rPr>
+        <w:t>jQuery Plugin</w:t>
+      </w:r>
+      <w:r>
+        <w:rPr>
+          <w:rFonts w:ascii="Tahoma" w:eastAsia="Tahoma" w:hAnsi="Tahoma" w:cs="Tahoma"/>
+          <w:color w:val="000000"/>
+          <w:sz w:val="18"/>
+          <w:szCs w:val="18"/>
+        </w:rPr>
+        <w:t>s</w:t>
+      </w:r>
+      <w:r>
+        <w:rPr>
+          <w:rFonts w:ascii="Tahoma" w:eastAsia="Tahoma" w:hAnsi="Tahoma" w:cs="Tahoma"/>
+          <w:color w:val="000000"/>
+          <w:sz w:val="18"/>
+          <w:szCs w:val="18"/>
+        </w:rPr>
+        <w:t xml:space="preserve"> as per requirement</w:t>
+      </w:r>
+      <w:r>
+        <w:rPr>
+          <w:rFonts w:ascii="Tahoma" w:eastAsia="Tahoma" w:hAnsi="Tahoma" w:cs="Tahoma"/>
+          <w:color w:val="000000"/>
+          <w:sz w:val="18"/>
+          <w:szCs w:val="18"/>
+        </w:rPr>
+        <w:t>.</w:t>
       </w:r>
     </w:p>
     <w:p>
@@ -762,25 +766,34 @@
           <w:sz w:val="18"/>
           <w:szCs w:val="18"/>
         </w:rPr>
-        <w:t xml:space="preserve">, </w:t>
-      </w:r>
-      <w:r>
-        <w:rPr>
-          <w:rFonts w:ascii="Tahoma" w:eastAsia="Tahoma" w:hAnsi="Tahoma" w:cs="Tahoma"/>
-          <w:color w:val="000000"/>
-          <w:sz w:val="18"/>
-          <w:szCs w:val="18"/>
-        </w:rPr>
-        <w:t>independently as well</w:t>
-      </w:r>
-      <w:r>
-        <w:rPr>
-          <w:rFonts w:ascii="Tahoma" w:eastAsia="Tahoma" w:hAnsi="Tahoma" w:cs="Tahoma"/>
-          <w:color w:val="000000"/>
-          <w:sz w:val="18"/>
-          <w:szCs w:val="18"/>
-        </w:rPr>
-        <w:t xml:space="preserve"> and able to handle team.</w:t>
+        <w:t xml:space="preserve"> and</w:t>
+      </w:r>
+      <w:r>
+        <w:rPr>
+          <w:rFonts w:ascii="Tahoma" w:eastAsia="Tahoma" w:hAnsi="Tahoma" w:cs="Tahoma"/>
+          <w:color w:val="000000"/>
+          <w:sz w:val="18"/>
+          <w:szCs w:val="18"/>
+        </w:rPr>
+        <w:t xml:space="preserve"> </w:t>
+      </w:r>
+      <w:r>
+        <w:rPr>
+          <w:rFonts w:ascii="Tahoma" w:eastAsia="Tahoma" w:hAnsi="Tahoma" w:cs="Tahoma"/>
+          <w:color w:val="000000"/>
+          <w:sz w:val="18"/>
+          <w:szCs w:val="18"/>
+        </w:rPr>
+        <w:t>independently</w:t>
+      </w:r>
+      <w:r>
+        <w:rPr>
+          <w:rFonts w:ascii="Tahoma" w:eastAsia="Tahoma" w:hAnsi="Tahoma" w:cs="Tahoma"/>
+          <w:color w:val="000000"/>
+          <w:sz w:val="18"/>
+          <w:szCs w:val="18"/>
+        </w:rPr>
+        <w:t>.</w:t>
       </w:r>
     </w:p>
     <w:p>
@@ -810,6 +823,15 @@
           <w:sz w:val="18"/>
           <w:szCs w:val="18"/>
         </w:rPr>
+        <w:t xml:space="preserve">Quick Learner, </w:t>
+      </w:r>
+      <w:r>
+        <w:rPr>
+          <w:rFonts w:ascii="Tahoma" w:eastAsia="Tahoma" w:hAnsi="Tahoma" w:cs="Tahoma"/>
+          <w:color w:val="000000"/>
+          <w:sz w:val="18"/>
+          <w:szCs w:val="18"/>
+        </w:rPr>
         <w:t>Proactive and Optimistic.</w:t>
       </w:r>
     </w:p>
@@ -840,7 +862,16 @@
           <w:sz w:val="18"/>
           <w:szCs w:val="18"/>
         </w:rPr>
-        <w:t>Quick Learner.</w:t>
+        <w:t>Handled small team</w:t>
+      </w:r>
+      <w:r>
+        <w:rPr>
+          <w:rFonts w:ascii="Tahoma" w:eastAsia="Tahoma" w:hAnsi="Tahoma" w:cs="Tahoma"/>
+          <w:color w:val="000000"/>
+          <w:sz w:val="18"/>
+          <w:szCs w:val="18"/>
+        </w:rPr>
+        <w:t>.</w:t>
       </w:r>
     </w:p>
     <w:p>
@@ -870,7 +901,16 @@
           <w:sz w:val="18"/>
           <w:szCs w:val="18"/>
         </w:rPr>
-        <w:t>Handled small team</w:t>
+        <w:t>Created technical specification document</w:t>
+      </w:r>
+      <w:r>
+        <w:rPr>
+          <w:rFonts w:ascii="Tahoma" w:eastAsia="Tahoma" w:hAnsi="Tahoma" w:cs="Tahoma"/>
+          <w:color w:val="000000"/>
+          <w:sz w:val="18"/>
+          <w:szCs w:val="18"/>
+        </w:rPr>
+        <w:t xml:space="preserve"> and designed project structure.</w:t>
       </w:r>
     </w:p>
     <w:p>
@@ -900,36 +940,6 @@
           <w:sz w:val="18"/>
           <w:szCs w:val="18"/>
         </w:rPr>
-        <w:t>Created technical specification document</w:t>
-      </w:r>
-    </w:p>
-    <w:p>
-      <w:pPr>
-        <w:numPr>
-          <w:ilvl w:val="0"/>
-          <w:numId w:val="4"/>
-        </w:numPr>
-        <w:pBdr>
-          <w:top w:val="nil"/>
-          <w:left w:val="nil"/>
-          <w:bottom w:val="nil"/>
-          <w:right w:val="nil"/>
-          <w:between w:val="nil"/>
-        </w:pBdr>
-        <w:spacing w:after="0" w:line="220" w:lineRule="auto"/>
-        <w:rPr>
-          <w:color w:val="000000"/>
-          <w:sz w:val="18"/>
-          <w:szCs w:val="18"/>
-        </w:rPr>
-      </w:pPr>
-      <w:r>
-        <w:rPr>
-          <w:rFonts w:ascii="Tahoma" w:eastAsia="Tahoma" w:hAnsi="Tahoma" w:cs="Tahoma"/>
-          <w:color w:val="000000"/>
-          <w:sz w:val="18"/>
-          <w:szCs w:val="18"/>
-        </w:rPr>
         <w:t>Studying Python for AI related development</w:t>
       </w:r>
       <w:r>
@@ -948,19 +958,8 @@
           <w:sz w:val="18"/>
           <w:szCs w:val="18"/>
         </w:rPr>
-        <w:t xml:space="preserve">Certification in React </w:t>
-      </w:r>
-      <w:proofErr w:type="gramStart"/>
-      <w:r>
-        <w:rPr>
-          <w:rFonts w:ascii="Tahoma" w:eastAsia="Tahoma" w:hAnsi="Tahoma" w:cs="Tahoma"/>
-          <w:color w:val="000000"/>
-          <w:sz w:val="18"/>
-          <w:szCs w:val="18"/>
-        </w:rPr>
-        <w:t>JS</w:t>
-      </w:r>
-      <w:proofErr w:type="gramEnd"/>
+        <w:t>Certification in React JS</w:t>
+      </w:r>
       <w:r>
         <w:rPr>
           <w:color w:val="000000"/>
@@ -1026,7 +1025,7 @@
       <w:tblPr>
         <w:tblStyle w:val="a"/>
         <w:tblpPr w:leftFromText="180" w:rightFromText="180" w:vertAnchor="text" w:tblpX="421" w:tblpY="69"/>
-        <w:tblW w:w="9209" w:type="dxa"/>
+        <w:tblW w:w="9776" w:type="dxa"/>
         <w:tblBorders>
           <w:top w:val="single" w:sz="4" w:space="0" w:color="999999"/>
           <w:left w:val="single" w:sz="4" w:space="0" w:color="999999"/>
@@ -1039,10 +1038,11 @@
         <w:tblLook w:val="04A0" w:firstRow="1" w:lastRow="0" w:firstColumn="1" w:lastColumn="0" w:noHBand="0" w:noVBand="1"/>
       </w:tblPr>
       <w:tblGrid>
-        <w:gridCol w:w="4531"/>
+        <w:gridCol w:w="4106"/>
         <w:gridCol w:w="1985"/>
-        <w:gridCol w:w="1134"/>
-        <w:gridCol w:w="1559"/>
+        <w:gridCol w:w="992"/>
+        <w:gridCol w:w="992"/>
+        <w:gridCol w:w="1701"/>
       </w:tblGrid>
       <w:tr>
         <w:trPr>
@@ -1051,7 +1051,7 @@
         <w:tc>
           <w:tcPr>
             <w:cnfStyle w:val="001000000000" w:firstRow="0" w:lastRow="0" w:firstColumn="1" w:lastColumn="0" w:oddVBand="0" w:evenVBand="0" w:oddHBand="0" w:evenHBand="0" w:firstRowFirstColumn="0" w:firstRowLastColumn="0" w:lastRowFirstColumn="0" w:lastRowLastColumn="0"/>
-            <w:tcW w:w="4531" w:type="dxa"/>
+            <w:tcW w:w="4106" w:type="dxa"/>
           </w:tcPr>
           <w:p>
             <w:pPr>
@@ -1078,7 +1078,7 @@
         </w:tc>
         <w:tc>
           <w:tcPr>
-            <w:tcW w:w="1134" w:type="dxa"/>
+            <w:tcW w:w="992" w:type="dxa"/>
           </w:tcPr>
           <w:p>
             <w:pPr>
@@ -1092,7 +1092,7 @@
         </w:tc>
         <w:tc>
           <w:tcPr>
-            <w:tcW w:w="1559" w:type="dxa"/>
+            <w:tcW w:w="992" w:type="dxa"/>
           </w:tcPr>
           <w:p>
             <w:pPr>
@@ -1104,12 +1104,26 @@
             </w:r>
           </w:p>
         </w:tc>
+        <w:tc>
+          <w:tcPr>
+            <w:tcW w:w="1701" w:type="dxa"/>
+          </w:tcPr>
+          <w:p>
+            <w:pPr>
+              <w:spacing w:after="0"/>
+              <w:cnfStyle w:val="100000000000" w:firstRow="1" w:lastRow="0" w:firstColumn="0" w:lastColumn="0" w:oddVBand="0" w:evenVBand="0" w:oddHBand="0" w:evenHBand="0" w:firstRowFirstColumn="0" w:firstRowLastColumn="0" w:lastRowFirstColumn="0" w:lastRowLastColumn="0"/>
+            </w:pPr>
+            <w:r>
+              <w:t>Client Side</w:t>
+            </w:r>
+          </w:p>
+        </w:tc>
       </w:tr>
       <w:tr>
         <w:tc>
           <w:tcPr>
             <w:cnfStyle w:val="001000000000" w:firstRow="0" w:lastRow="0" w:firstColumn="1" w:lastColumn="0" w:oddVBand="0" w:evenVBand="0" w:oddHBand="0" w:evenHBand="0" w:firstRowFirstColumn="0" w:firstRowLastColumn="0" w:lastRowFirstColumn="0" w:lastRowLastColumn="0"/>
-            <w:tcW w:w="4531" w:type="dxa"/>
+            <w:tcW w:w="4106" w:type="dxa"/>
           </w:tcPr>
           <w:p>
             <w:pPr>
@@ -1177,7 +1191,7 @@
         </w:tc>
         <w:tc>
           <w:tcPr>
-            <w:tcW w:w="1134" w:type="dxa"/>
+            <w:tcW w:w="992" w:type="dxa"/>
           </w:tcPr>
           <w:p>
             <w:pPr>
@@ -1211,7 +1225,7 @@
         </w:tc>
         <w:tc>
           <w:tcPr>
-            <w:tcW w:w="1559" w:type="dxa"/>
+            <w:tcW w:w="992" w:type="dxa"/>
           </w:tcPr>
           <w:p>
             <w:pPr>
@@ -1234,46 +1248,9 @@
             </w:pPr>
           </w:p>
         </w:tc>
-      </w:tr>
-      <w:tr>
-        <w:tc>
-          <w:tcPr>
-            <w:cnfStyle w:val="001000000000" w:firstRow="0" w:lastRow="0" w:firstColumn="1" w:lastColumn="0" w:oddVBand="0" w:evenVBand="0" w:oddHBand="0" w:evenHBand="0" w:firstRowFirstColumn="0" w:firstRowLastColumn="0" w:lastRowFirstColumn="0" w:lastRowLastColumn="0"/>
-            <w:tcW w:w="4531" w:type="dxa"/>
-          </w:tcPr>
-          <w:p>
-            <w:pPr>
-              <w:widowControl w:val="0"/>
-              <w:pBdr>
-                <w:top w:val="nil"/>
-                <w:left w:val="nil"/>
-                <w:bottom w:val="nil"/>
-                <w:right w:val="nil"/>
-                <w:between w:val="nil"/>
-              </w:pBdr>
-              <w:spacing w:before="20" w:after="0" w:line="220" w:lineRule="auto"/>
-              <w:rPr>
-                <w:rFonts w:ascii="Tahoma" w:eastAsia="Tahoma" w:hAnsi="Tahoma" w:cs="Tahoma"/>
-                <w:b w:val="0"/>
-                <w:color w:val="000000"/>
-                <w:sz w:val="16"/>
-                <w:szCs w:val="16"/>
-              </w:rPr>
-            </w:pPr>
-            <w:r>
-              <w:rPr>
-                <w:rFonts w:ascii="Tahoma" w:eastAsia="Tahoma" w:hAnsi="Tahoma" w:cs="Tahoma"/>
-                <w:color w:val="000000"/>
-                <w:sz w:val="16"/>
-                <w:szCs w:val="16"/>
-              </w:rPr>
-              <w:t>Indian Infoline (5PAISA CAPITAL LTD), Mumbai</w:t>
-            </w:r>
-          </w:p>
-        </w:tc>
-        <w:tc>
-          <w:tcPr>
-            <w:tcW w:w="1985" w:type="dxa"/>
+        <w:tc>
+          <w:tcPr>
+            <w:tcW w:w="1701" w:type="dxa"/>
           </w:tcPr>
           <w:p>
             <w:pPr>
@@ -1301,13 +1278,50 @@
                 <w:sz w:val="16"/>
                 <w:szCs w:val="16"/>
               </w:rPr>
-              <w:t>Sr. Software Developer</w:t>
-            </w:r>
-          </w:p>
-        </w:tc>
-        <w:tc>
-          <w:tcPr>
-            <w:tcW w:w="1134" w:type="dxa"/>
+              <w:t>NA</w:t>
+            </w:r>
+          </w:p>
+        </w:tc>
+      </w:tr>
+      <w:tr>
+        <w:tc>
+          <w:tcPr>
+            <w:cnfStyle w:val="001000000000" w:firstRow="0" w:lastRow="0" w:firstColumn="1" w:lastColumn="0" w:oddVBand="0" w:evenVBand="0" w:oddHBand="0" w:evenHBand="0" w:firstRowFirstColumn="0" w:firstRowLastColumn="0" w:lastRowFirstColumn="0" w:lastRowLastColumn="0"/>
+            <w:tcW w:w="4106" w:type="dxa"/>
+          </w:tcPr>
+          <w:p>
+            <w:pPr>
+              <w:widowControl w:val="0"/>
+              <w:pBdr>
+                <w:top w:val="nil"/>
+                <w:left w:val="nil"/>
+                <w:bottom w:val="nil"/>
+                <w:right w:val="nil"/>
+                <w:between w:val="nil"/>
+              </w:pBdr>
+              <w:spacing w:before="20" w:after="0" w:line="220" w:lineRule="auto"/>
+              <w:rPr>
+                <w:rFonts w:ascii="Tahoma" w:eastAsia="Tahoma" w:hAnsi="Tahoma" w:cs="Tahoma"/>
+                <w:b w:val="0"/>
+                <w:color w:val="000000"/>
+                <w:sz w:val="16"/>
+                <w:szCs w:val="16"/>
+              </w:rPr>
+            </w:pPr>
+            <w:r>
+              <w:rPr>
+                <w:rFonts w:ascii="Tahoma" w:eastAsia="Tahoma" w:hAnsi="Tahoma" w:cs="Tahoma"/>
+                <w:color w:val="000000"/>
+                <w:sz w:val="16"/>
+                <w:szCs w:val="16"/>
+              </w:rPr>
+              <w:t>Indian Infoline (5PAISA CAPITAL LTD), Mumbai</w:t>
+            </w:r>
+          </w:p>
+        </w:tc>
+        <w:tc>
+          <w:tcPr>
+            <w:tcW w:w="1985" w:type="dxa"/>
           </w:tcPr>
           <w:p>
             <w:pPr>
@@ -1335,13 +1349,13 @@
                 <w:sz w:val="16"/>
                 <w:szCs w:val="16"/>
               </w:rPr>
-              <w:t>Jun 2021</w:t>
-            </w:r>
-          </w:p>
-        </w:tc>
-        <w:tc>
-          <w:tcPr>
-            <w:tcW w:w="1559" w:type="dxa"/>
+              <w:t>Sr. Software Developer</w:t>
+            </w:r>
+          </w:p>
+        </w:tc>
+        <w:tc>
+          <w:tcPr>
+            <w:tcW w:w="992" w:type="dxa"/>
           </w:tcPr>
           <w:p>
             <w:pPr>
@@ -1369,50 +1383,13 @@
                 <w:sz w:val="16"/>
                 <w:szCs w:val="16"/>
               </w:rPr>
-              <w:t>Aug 2021</w:t>
-            </w:r>
-          </w:p>
-        </w:tc>
-      </w:tr>
-      <w:tr>
-        <w:tc>
-          <w:tcPr>
-            <w:cnfStyle w:val="001000000000" w:firstRow="0" w:lastRow="0" w:firstColumn="1" w:lastColumn="0" w:oddVBand="0" w:evenVBand="0" w:oddHBand="0" w:evenHBand="0" w:firstRowFirstColumn="0" w:firstRowLastColumn="0" w:lastRowFirstColumn="0" w:lastRowLastColumn="0"/>
-            <w:tcW w:w="4531" w:type="dxa"/>
-          </w:tcPr>
-          <w:p>
-            <w:pPr>
-              <w:widowControl w:val="0"/>
-              <w:pBdr>
-                <w:top w:val="nil"/>
-                <w:left w:val="nil"/>
-                <w:bottom w:val="nil"/>
-                <w:right w:val="nil"/>
-                <w:between w:val="nil"/>
-              </w:pBdr>
-              <w:spacing w:before="20" w:after="0" w:line="220" w:lineRule="auto"/>
-              <w:rPr>
-                <w:rFonts w:ascii="Tahoma" w:eastAsia="Tahoma" w:hAnsi="Tahoma" w:cs="Tahoma"/>
-                <w:b w:val="0"/>
-                <w:color w:val="000000"/>
-                <w:sz w:val="16"/>
-                <w:szCs w:val="16"/>
-              </w:rPr>
-            </w:pPr>
-            <w:r>
-              <w:rPr>
-                <w:rFonts w:ascii="Tahoma" w:eastAsia="Tahoma" w:hAnsi="Tahoma" w:cs="Tahoma"/>
-                <w:color w:val="000000"/>
-                <w:sz w:val="16"/>
-                <w:szCs w:val="16"/>
-              </w:rPr>
-              <w:t>INFINX Services Pvt. Ltd, Mumbai</w:t>
-            </w:r>
-          </w:p>
-        </w:tc>
-        <w:tc>
-          <w:tcPr>
-            <w:tcW w:w="1985" w:type="dxa"/>
+              <w:t>Jun 2021</w:t>
+            </w:r>
+          </w:p>
+        </w:tc>
+        <w:tc>
+          <w:tcPr>
+            <w:tcW w:w="992" w:type="dxa"/>
           </w:tcPr>
           <w:p>
             <w:pPr>
@@ -1440,13 +1417,13 @@
                 <w:sz w:val="16"/>
                 <w:szCs w:val="16"/>
               </w:rPr>
-              <w:t>Software Engineer - II</w:t>
-            </w:r>
-          </w:p>
-        </w:tc>
-        <w:tc>
-          <w:tcPr>
-            <w:tcW w:w="1134" w:type="dxa"/>
+              <w:t>Aug 2021</w:t>
+            </w:r>
+          </w:p>
+        </w:tc>
+        <w:tc>
+          <w:tcPr>
+            <w:tcW w:w="1701" w:type="dxa"/>
           </w:tcPr>
           <w:p>
             <w:pPr>
@@ -1474,13 +1451,50 @@
                 <w:sz w:val="16"/>
                 <w:szCs w:val="16"/>
               </w:rPr>
-              <w:t>Jun 2019</w:t>
-            </w:r>
-          </w:p>
-        </w:tc>
-        <w:tc>
-          <w:tcPr>
-            <w:tcW w:w="1559" w:type="dxa"/>
+              <w:t>NA</w:t>
+            </w:r>
+          </w:p>
+        </w:tc>
+      </w:tr>
+      <w:tr>
+        <w:tc>
+          <w:tcPr>
+            <w:cnfStyle w:val="001000000000" w:firstRow="0" w:lastRow="0" w:firstColumn="1" w:lastColumn="0" w:oddVBand="0" w:evenVBand="0" w:oddHBand="0" w:evenHBand="0" w:firstRowFirstColumn="0" w:firstRowLastColumn="0" w:lastRowFirstColumn="0" w:lastRowLastColumn="0"/>
+            <w:tcW w:w="4106" w:type="dxa"/>
+          </w:tcPr>
+          <w:p>
+            <w:pPr>
+              <w:widowControl w:val="0"/>
+              <w:pBdr>
+                <w:top w:val="nil"/>
+                <w:left w:val="nil"/>
+                <w:bottom w:val="nil"/>
+                <w:right w:val="nil"/>
+                <w:between w:val="nil"/>
+              </w:pBdr>
+              <w:spacing w:before="20" w:after="0" w:line="220" w:lineRule="auto"/>
+              <w:rPr>
+                <w:rFonts w:ascii="Tahoma" w:eastAsia="Tahoma" w:hAnsi="Tahoma" w:cs="Tahoma"/>
+                <w:b w:val="0"/>
+                <w:color w:val="000000"/>
+                <w:sz w:val="16"/>
+                <w:szCs w:val="16"/>
+              </w:rPr>
+            </w:pPr>
+            <w:r>
+              <w:rPr>
+                <w:rFonts w:ascii="Tahoma" w:eastAsia="Tahoma" w:hAnsi="Tahoma" w:cs="Tahoma"/>
+                <w:color w:val="000000"/>
+                <w:sz w:val="16"/>
+                <w:szCs w:val="16"/>
+              </w:rPr>
+              <w:t>INFINX Services Pvt. Ltd, Mumbai</w:t>
+            </w:r>
+          </w:p>
+        </w:tc>
+        <w:tc>
+          <w:tcPr>
+            <w:tcW w:w="1985" w:type="dxa"/>
           </w:tcPr>
           <w:p>
             <w:pPr>
@@ -1508,61 +1522,13 @@
                 <w:sz w:val="16"/>
                 <w:szCs w:val="16"/>
               </w:rPr>
-              <w:t>Jun 2021</w:t>
-            </w:r>
-          </w:p>
-        </w:tc>
-      </w:tr>
-      <w:tr>
-        <w:tc>
-          <w:tcPr>
-            <w:cnfStyle w:val="001000000000" w:firstRow="0" w:lastRow="0" w:firstColumn="1" w:lastColumn="0" w:oddVBand="0" w:evenVBand="0" w:oddHBand="0" w:evenHBand="0" w:firstRowFirstColumn="0" w:firstRowLastColumn="0" w:lastRowFirstColumn="0" w:lastRowLastColumn="0"/>
-            <w:tcW w:w="4531" w:type="dxa"/>
-          </w:tcPr>
-          <w:p>
-            <w:pPr>
-              <w:widowControl w:val="0"/>
-              <w:pBdr>
-                <w:top w:val="nil"/>
-                <w:left w:val="nil"/>
-                <w:bottom w:val="nil"/>
-                <w:right w:val="nil"/>
-                <w:between w:val="nil"/>
-              </w:pBdr>
-              <w:spacing w:before="20" w:after="0" w:line="220" w:lineRule="auto"/>
-              <w:rPr>
-                <w:rFonts w:ascii="Tahoma" w:eastAsia="Tahoma" w:hAnsi="Tahoma" w:cs="Tahoma"/>
-                <w:b w:val="0"/>
-                <w:color w:val="000000"/>
-                <w:sz w:val="16"/>
-                <w:szCs w:val="16"/>
-              </w:rPr>
-            </w:pPr>
-            <w:proofErr w:type="spellStart"/>
-            <w:r>
-              <w:rPr>
-                <w:rFonts w:ascii="Tahoma" w:eastAsia="Tahoma" w:hAnsi="Tahoma" w:cs="Tahoma"/>
-                <w:color w:val="000000"/>
-                <w:sz w:val="16"/>
-                <w:szCs w:val="16"/>
-              </w:rPr>
-              <w:t>Datacomp</w:t>
-            </w:r>
-            <w:proofErr w:type="spellEnd"/>
-            <w:r>
-              <w:rPr>
-                <w:rFonts w:ascii="Tahoma" w:eastAsia="Tahoma" w:hAnsi="Tahoma" w:cs="Tahoma"/>
-                <w:color w:val="000000"/>
-                <w:sz w:val="16"/>
-                <w:szCs w:val="16"/>
-              </w:rPr>
-              <w:t xml:space="preserve"> web technologies India PVT LTD, Mumbai</w:t>
-            </w:r>
-          </w:p>
-        </w:tc>
-        <w:tc>
-          <w:tcPr>
-            <w:tcW w:w="1985" w:type="dxa"/>
+              <w:t>Software Engineer - II</w:t>
+            </w:r>
+          </w:p>
+        </w:tc>
+        <w:tc>
+          <w:tcPr>
+            <w:tcW w:w="992" w:type="dxa"/>
           </w:tcPr>
           <w:p>
             <w:pPr>
@@ -1590,13 +1556,13 @@
                 <w:sz w:val="16"/>
                 <w:szCs w:val="16"/>
               </w:rPr>
-              <w:t>Software Developer</w:t>
-            </w:r>
-          </w:p>
-        </w:tc>
-        <w:tc>
-          <w:tcPr>
-            <w:tcW w:w="1134" w:type="dxa"/>
+              <w:t>Jun 2019</w:t>
+            </w:r>
+          </w:p>
+        </w:tc>
+        <w:tc>
+          <w:tcPr>
+            <w:tcW w:w="992" w:type="dxa"/>
           </w:tcPr>
           <w:p>
             <w:pPr>
@@ -1624,13 +1590,13 @@
                 <w:sz w:val="16"/>
                 <w:szCs w:val="16"/>
               </w:rPr>
-              <w:t>Sept 2017</w:t>
-            </w:r>
-          </w:p>
-        </w:tc>
-        <w:tc>
-          <w:tcPr>
-            <w:tcW w:w="1559" w:type="dxa"/>
+              <w:t>Jun 2021</w:t>
+            </w:r>
+          </w:p>
+        </w:tc>
+        <w:tc>
+          <w:tcPr>
+            <w:tcW w:w="1701" w:type="dxa"/>
           </w:tcPr>
           <w:p>
             <w:pPr>
@@ -1658,7 +1624,7 @@
                 <w:sz w:val="16"/>
                 <w:szCs w:val="16"/>
               </w:rPr>
-              <w:t>Jun 2019</w:t>
+              <w:t>NA</w:t>
             </w:r>
           </w:p>
         </w:tc>
@@ -1667,7 +1633,7 @@
         <w:tc>
           <w:tcPr>
             <w:cnfStyle w:val="001000000000" w:firstRow="0" w:lastRow="0" w:firstColumn="1" w:lastColumn="0" w:oddVBand="0" w:evenVBand="0" w:oddHBand="0" w:evenHBand="0" w:firstRowFirstColumn="0" w:firstRowLastColumn="0" w:lastRowFirstColumn="0" w:lastRowLastColumn="0"/>
-            <w:tcW w:w="4531" w:type="dxa"/>
+            <w:tcW w:w="4106" w:type="dxa"/>
           </w:tcPr>
           <w:p>
             <w:pPr>
@@ -1695,27 +1661,7 @@
                 <w:sz w:val="16"/>
                 <w:szCs w:val="16"/>
               </w:rPr>
-              <w:t xml:space="preserve">Violet </w:t>
-            </w:r>
-            <w:proofErr w:type="spellStart"/>
-            <w:r>
-              <w:rPr>
-                <w:rFonts w:ascii="Tahoma" w:eastAsia="Tahoma" w:hAnsi="Tahoma" w:cs="Tahoma"/>
-                <w:color w:val="000000"/>
-                <w:sz w:val="16"/>
-                <w:szCs w:val="16"/>
-              </w:rPr>
-              <w:t>InfoSystems</w:t>
-            </w:r>
-            <w:proofErr w:type="spellEnd"/>
-            <w:r>
-              <w:rPr>
-                <w:rFonts w:ascii="Tahoma" w:eastAsia="Tahoma" w:hAnsi="Tahoma" w:cs="Tahoma"/>
-                <w:color w:val="000000"/>
-                <w:sz w:val="16"/>
-                <w:szCs w:val="16"/>
-              </w:rPr>
-              <w:t>, Mumbai</w:t>
+              <w:t>Datacomp web technologies India PVT LTD, Mumbai</w:t>
             </w:r>
           </w:p>
         </w:tc>
@@ -1749,13 +1695,13 @@
                 <w:sz w:val="16"/>
                 <w:szCs w:val="16"/>
               </w:rPr>
-              <w:t>Software Engineer</w:t>
-            </w:r>
-          </w:p>
-        </w:tc>
-        <w:tc>
-          <w:tcPr>
-            <w:tcW w:w="1134" w:type="dxa"/>
+              <w:t>Software Developer</w:t>
+            </w:r>
+          </w:p>
+        </w:tc>
+        <w:tc>
+          <w:tcPr>
+            <w:tcW w:w="992" w:type="dxa"/>
           </w:tcPr>
           <w:p>
             <w:pPr>
@@ -1783,13 +1729,13 @@
                 <w:sz w:val="16"/>
                 <w:szCs w:val="16"/>
               </w:rPr>
-              <w:t>Apr 2017</w:t>
-            </w:r>
-          </w:p>
-        </w:tc>
-        <w:tc>
-          <w:tcPr>
-            <w:tcW w:w="1559" w:type="dxa"/>
+              <w:t>Sept 2017</w:t>
+            </w:r>
+          </w:p>
+        </w:tc>
+        <w:tc>
+          <w:tcPr>
+            <w:tcW w:w="992" w:type="dxa"/>
           </w:tcPr>
           <w:p>
             <w:pPr>
@@ -1817,50 +1763,13 @@
                 <w:sz w:val="16"/>
                 <w:szCs w:val="16"/>
               </w:rPr>
-              <w:t>Sept 2017</w:t>
-            </w:r>
-          </w:p>
-        </w:tc>
-      </w:tr>
-      <w:tr>
-        <w:tc>
-          <w:tcPr>
-            <w:cnfStyle w:val="001000000000" w:firstRow="0" w:lastRow="0" w:firstColumn="1" w:lastColumn="0" w:oddVBand="0" w:evenVBand="0" w:oddHBand="0" w:evenHBand="0" w:firstRowFirstColumn="0" w:firstRowLastColumn="0" w:lastRowFirstColumn="0" w:lastRowLastColumn="0"/>
-            <w:tcW w:w="4531" w:type="dxa"/>
-          </w:tcPr>
-          <w:p>
-            <w:pPr>
-              <w:widowControl w:val="0"/>
-              <w:pBdr>
-                <w:top w:val="nil"/>
-                <w:left w:val="nil"/>
-                <w:bottom w:val="nil"/>
-                <w:right w:val="nil"/>
-                <w:between w:val="nil"/>
-              </w:pBdr>
-              <w:spacing w:before="20" w:after="0" w:line="220" w:lineRule="auto"/>
-              <w:rPr>
-                <w:rFonts w:ascii="Tahoma" w:eastAsia="Tahoma" w:hAnsi="Tahoma" w:cs="Tahoma"/>
-                <w:b w:val="0"/>
-                <w:color w:val="000000"/>
-                <w:sz w:val="16"/>
-                <w:szCs w:val="16"/>
-              </w:rPr>
-            </w:pPr>
-            <w:r>
-              <w:rPr>
-                <w:rFonts w:ascii="Tahoma" w:eastAsia="Tahoma" w:hAnsi="Tahoma" w:cs="Tahoma"/>
-                <w:color w:val="000000"/>
-                <w:sz w:val="16"/>
-                <w:szCs w:val="16"/>
-              </w:rPr>
-              <w:t>Digitech Electronic Systems, Mumbai</w:t>
-            </w:r>
-          </w:p>
-        </w:tc>
-        <w:tc>
-          <w:tcPr>
-            <w:tcW w:w="1985" w:type="dxa"/>
+              <w:t>Jun 2019</w:t>
+            </w:r>
+          </w:p>
+        </w:tc>
+        <w:tc>
+          <w:tcPr>
+            <w:tcW w:w="1701" w:type="dxa"/>
           </w:tcPr>
           <w:p>
             <w:pPr>
@@ -1888,13 +1797,50 @@
                 <w:sz w:val="16"/>
                 <w:szCs w:val="16"/>
               </w:rPr>
-              <w:t>Software Engineer</w:t>
-            </w:r>
-          </w:p>
-        </w:tc>
-        <w:tc>
-          <w:tcPr>
-            <w:tcW w:w="1134" w:type="dxa"/>
+              <w:t>NA</w:t>
+            </w:r>
+          </w:p>
+        </w:tc>
+      </w:tr>
+      <w:tr>
+        <w:tc>
+          <w:tcPr>
+            <w:cnfStyle w:val="001000000000" w:firstRow="0" w:lastRow="0" w:firstColumn="1" w:lastColumn="0" w:oddVBand="0" w:evenVBand="0" w:oddHBand="0" w:evenHBand="0" w:firstRowFirstColumn="0" w:firstRowLastColumn="0" w:lastRowFirstColumn="0" w:lastRowLastColumn="0"/>
+            <w:tcW w:w="4106" w:type="dxa"/>
+          </w:tcPr>
+          <w:p>
+            <w:pPr>
+              <w:widowControl w:val="0"/>
+              <w:pBdr>
+                <w:top w:val="nil"/>
+                <w:left w:val="nil"/>
+                <w:bottom w:val="nil"/>
+                <w:right w:val="nil"/>
+                <w:between w:val="nil"/>
+              </w:pBdr>
+              <w:spacing w:before="20" w:after="0" w:line="220" w:lineRule="auto"/>
+              <w:rPr>
+                <w:rFonts w:ascii="Tahoma" w:eastAsia="Tahoma" w:hAnsi="Tahoma" w:cs="Tahoma"/>
+                <w:b w:val="0"/>
+                <w:color w:val="000000"/>
+                <w:sz w:val="16"/>
+                <w:szCs w:val="16"/>
+              </w:rPr>
+            </w:pPr>
+            <w:r>
+              <w:rPr>
+                <w:rFonts w:ascii="Tahoma" w:eastAsia="Tahoma" w:hAnsi="Tahoma" w:cs="Tahoma"/>
+                <w:color w:val="000000"/>
+                <w:sz w:val="16"/>
+                <w:szCs w:val="16"/>
+              </w:rPr>
+              <w:t>Violet InfoSystems, Mumbai</w:t>
+            </w:r>
+          </w:p>
+        </w:tc>
+        <w:tc>
+          <w:tcPr>
+            <w:tcW w:w="1985" w:type="dxa"/>
           </w:tcPr>
           <w:p>
             <w:pPr>
@@ -1922,13 +1868,13 @@
                 <w:sz w:val="16"/>
                 <w:szCs w:val="16"/>
               </w:rPr>
-              <w:t>Jun 2016</w:t>
-            </w:r>
-          </w:p>
-        </w:tc>
-        <w:tc>
-          <w:tcPr>
-            <w:tcW w:w="1559" w:type="dxa"/>
+              <w:t>Software Engineer</w:t>
+            </w:r>
+          </w:p>
+        </w:tc>
+        <w:tc>
+          <w:tcPr>
+            <w:tcW w:w="992" w:type="dxa"/>
           </w:tcPr>
           <w:p>
             <w:pPr>
@@ -1956,50 +1902,13 @@
                 <w:sz w:val="16"/>
                 <w:szCs w:val="16"/>
               </w:rPr>
-              <w:t>Mar 2017</w:t>
-            </w:r>
-          </w:p>
-        </w:tc>
-      </w:tr>
-      <w:tr>
-        <w:tc>
-          <w:tcPr>
-            <w:cnfStyle w:val="001000000000" w:firstRow="0" w:lastRow="0" w:firstColumn="1" w:lastColumn="0" w:oddVBand="0" w:evenVBand="0" w:oddHBand="0" w:evenHBand="0" w:firstRowFirstColumn="0" w:firstRowLastColumn="0" w:lastRowFirstColumn="0" w:lastRowLastColumn="0"/>
-            <w:tcW w:w="4531" w:type="dxa"/>
-          </w:tcPr>
-          <w:p>
-            <w:pPr>
-              <w:widowControl w:val="0"/>
-              <w:pBdr>
-                <w:top w:val="nil"/>
-                <w:left w:val="nil"/>
-                <w:bottom w:val="nil"/>
-                <w:right w:val="nil"/>
-                <w:between w:val="nil"/>
-              </w:pBdr>
-              <w:spacing w:before="20" w:after="0" w:line="220" w:lineRule="auto"/>
-              <w:rPr>
-                <w:rFonts w:ascii="Tahoma" w:eastAsia="Tahoma" w:hAnsi="Tahoma" w:cs="Tahoma"/>
-                <w:b w:val="0"/>
-                <w:color w:val="000000"/>
-                <w:sz w:val="16"/>
-                <w:szCs w:val="16"/>
-              </w:rPr>
-            </w:pPr>
-            <w:r>
-              <w:rPr>
-                <w:rFonts w:ascii="Tahoma" w:eastAsia="Tahoma" w:hAnsi="Tahoma" w:cs="Tahoma"/>
-                <w:color w:val="000000"/>
-                <w:sz w:val="16"/>
-                <w:szCs w:val="16"/>
-              </w:rPr>
-              <w:t>Bombino Express, Mumbai</w:t>
-            </w:r>
-          </w:p>
-        </w:tc>
-        <w:tc>
-          <w:tcPr>
-            <w:tcW w:w="1985" w:type="dxa"/>
+              <w:t>Apr 2017</w:t>
+            </w:r>
+          </w:p>
+        </w:tc>
+        <w:tc>
+          <w:tcPr>
+            <w:tcW w:w="992" w:type="dxa"/>
           </w:tcPr>
           <w:p>
             <w:pPr>
@@ -2027,13 +1936,13 @@
                 <w:sz w:val="16"/>
                 <w:szCs w:val="16"/>
               </w:rPr>
-              <w:t>Jr. Web Developer</w:t>
-            </w:r>
-          </w:p>
-        </w:tc>
-        <w:tc>
-          <w:tcPr>
-            <w:tcW w:w="1134" w:type="dxa"/>
+              <w:t>Sept 2017</w:t>
+            </w:r>
+          </w:p>
+        </w:tc>
+        <w:tc>
+          <w:tcPr>
+            <w:tcW w:w="1701" w:type="dxa"/>
           </w:tcPr>
           <w:p>
             <w:pPr>
@@ -2061,13 +1970,50 @@
                 <w:sz w:val="16"/>
                 <w:szCs w:val="16"/>
               </w:rPr>
-              <w:t>Sept 2015</w:t>
-            </w:r>
-          </w:p>
-        </w:tc>
-        <w:tc>
-          <w:tcPr>
-            <w:tcW w:w="1559" w:type="dxa"/>
+              <w:t>Na</w:t>
+            </w:r>
+          </w:p>
+        </w:tc>
+      </w:tr>
+      <w:tr>
+        <w:tc>
+          <w:tcPr>
+            <w:cnfStyle w:val="001000000000" w:firstRow="0" w:lastRow="0" w:firstColumn="1" w:lastColumn="0" w:oddVBand="0" w:evenVBand="0" w:oddHBand="0" w:evenHBand="0" w:firstRowFirstColumn="0" w:firstRowLastColumn="0" w:lastRowFirstColumn="0" w:lastRowLastColumn="0"/>
+            <w:tcW w:w="4106" w:type="dxa"/>
+          </w:tcPr>
+          <w:p>
+            <w:pPr>
+              <w:widowControl w:val="0"/>
+              <w:pBdr>
+                <w:top w:val="nil"/>
+                <w:left w:val="nil"/>
+                <w:bottom w:val="nil"/>
+                <w:right w:val="nil"/>
+                <w:between w:val="nil"/>
+              </w:pBdr>
+              <w:spacing w:before="20" w:after="0" w:line="220" w:lineRule="auto"/>
+              <w:rPr>
+                <w:rFonts w:ascii="Tahoma" w:eastAsia="Tahoma" w:hAnsi="Tahoma" w:cs="Tahoma"/>
+                <w:b w:val="0"/>
+                <w:color w:val="000000"/>
+                <w:sz w:val="16"/>
+                <w:szCs w:val="16"/>
+              </w:rPr>
+            </w:pPr>
+            <w:r>
+              <w:rPr>
+                <w:rFonts w:ascii="Tahoma" w:eastAsia="Tahoma" w:hAnsi="Tahoma" w:cs="Tahoma"/>
+                <w:color w:val="000000"/>
+                <w:sz w:val="16"/>
+                <w:szCs w:val="16"/>
+              </w:rPr>
+              <w:t>Digitech Electronic Systems, Mumbai</w:t>
+            </w:r>
+          </w:p>
+        </w:tc>
+        <w:tc>
+          <w:tcPr>
+            <w:tcW w:w="1985" w:type="dxa"/>
           </w:tcPr>
           <w:p>
             <w:pPr>
@@ -2095,92 +2041,287 @@
                 <w:sz w:val="16"/>
                 <w:szCs w:val="16"/>
               </w:rPr>
+              <w:t>Software Engineer</w:t>
+            </w:r>
+          </w:p>
+        </w:tc>
+        <w:tc>
+          <w:tcPr>
+            <w:tcW w:w="992" w:type="dxa"/>
+          </w:tcPr>
+          <w:p>
+            <w:pPr>
+              <w:widowControl w:val="0"/>
+              <w:pBdr>
+                <w:top w:val="nil"/>
+                <w:left w:val="nil"/>
+                <w:bottom w:val="nil"/>
+                <w:right w:val="nil"/>
+                <w:between w:val="nil"/>
+              </w:pBdr>
+              <w:spacing w:before="20" w:after="0" w:line="220" w:lineRule="auto"/>
+              <w:cnfStyle w:val="000000000000" w:firstRow="0" w:lastRow="0" w:firstColumn="0" w:lastColumn="0" w:oddVBand="0" w:evenVBand="0" w:oddHBand="0" w:evenHBand="0" w:firstRowFirstColumn="0" w:firstRowLastColumn="0" w:lastRowFirstColumn="0" w:lastRowLastColumn="0"/>
+              <w:rPr>
+                <w:rFonts w:ascii="Tahoma" w:eastAsia="Tahoma" w:hAnsi="Tahoma" w:cs="Tahoma"/>
+                <w:color w:val="000000"/>
+                <w:sz w:val="16"/>
+                <w:szCs w:val="16"/>
+              </w:rPr>
+            </w:pPr>
+            <w:r>
+              <w:rPr>
+                <w:rFonts w:ascii="Tahoma" w:eastAsia="Tahoma" w:hAnsi="Tahoma" w:cs="Tahoma"/>
+                <w:color w:val="000000"/>
+                <w:sz w:val="16"/>
+                <w:szCs w:val="16"/>
+              </w:rPr>
+              <w:t>Jun 2016</w:t>
+            </w:r>
+          </w:p>
+        </w:tc>
+        <w:tc>
+          <w:tcPr>
+            <w:tcW w:w="992" w:type="dxa"/>
+          </w:tcPr>
+          <w:p>
+            <w:pPr>
+              <w:widowControl w:val="0"/>
+              <w:pBdr>
+                <w:top w:val="nil"/>
+                <w:left w:val="nil"/>
+                <w:bottom w:val="nil"/>
+                <w:right w:val="nil"/>
+                <w:between w:val="nil"/>
+              </w:pBdr>
+              <w:spacing w:before="20" w:after="0" w:line="220" w:lineRule="auto"/>
+              <w:cnfStyle w:val="000000000000" w:firstRow="0" w:lastRow="0" w:firstColumn="0" w:lastColumn="0" w:oddVBand="0" w:evenVBand="0" w:oddHBand="0" w:evenHBand="0" w:firstRowFirstColumn="0" w:firstRowLastColumn="0" w:lastRowFirstColumn="0" w:lastRowLastColumn="0"/>
+              <w:rPr>
+                <w:rFonts w:ascii="Tahoma" w:eastAsia="Tahoma" w:hAnsi="Tahoma" w:cs="Tahoma"/>
+                <w:color w:val="000000"/>
+                <w:sz w:val="16"/>
+                <w:szCs w:val="16"/>
+              </w:rPr>
+            </w:pPr>
+            <w:r>
+              <w:rPr>
+                <w:rFonts w:ascii="Tahoma" w:eastAsia="Tahoma" w:hAnsi="Tahoma" w:cs="Tahoma"/>
+                <w:color w:val="000000"/>
+                <w:sz w:val="16"/>
+                <w:szCs w:val="16"/>
+              </w:rPr>
+              <w:t>Mar 2017</w:t>
+            </w:r>
+          </w:p>
+        </w:tc>
+        <w:tc>
+          <w:tcPr>
+            <w:tcW w:w="1701" w:type="dxa"/>
+          </w:tcPr>
+          <w:p>
+            <w:pPr>
+              <w:widowControl w:val="0"/>
+              <w:pBdr>
+                <w:top w:val="nil"/>
+                <w:left w:val="nil"/>
+                <w:bottom w:val="nil"/>
+                <w:right w:val="nil"/>
+                <w:between w:val="nil"/>
+              </w:pBdr>
+              <w:spacing w:before="20" w:after="0" w:line="220" w:lineRule="auto"/>
+              <w:cnfStyle w:val="000000000000" w:firstRow="0" w:lastRow="0" w:firstColumn="0" w:lastColumn="0" w:oddVBand="0" w:evenVBand="0" w:oddHBand="0" w:evenHBand="0" w:firstRowFirstColumn="0" w:firstRowLastColumn="0" w:lastRowFirstColumn="0" w:lastRowLastColumn="0"/>
+              <w:rPr>
+                <w:rFonts w:ascii="Tahoma" w:eastAsia="Tahoma" w:hAnsi="Tahoma" w:cs="Tahoma"/>
+                <w:color w:val="000000"/>
+                <w:sz w:val="16"/>
+                <w:szCs w:val="16"/>
+              </w:rPr>
+            </w:pPr>
+            <w:r>
+              <w:rPr>
+                <w:rFonts w:ascii="Tahoma" w:eastAsia="Tahoma" w:hAnsi="Tahoma" w:cs="Tahoma"/>
+                <w:color w:val="000000"/>
+                <w:sz w:val="16"/>
+                <w:szCs w:val="16"/>
+              </w:rPr>
+              <w:t>Indian Navy</w:t>
+            </w:r>
+          </w:p>
+        </w:tc>
+      </w:tr>
+      <w:tr>
+        <w:tc>
+          <w:tcPr>
+            <w:cnfStyle w:val="001000000000" w:firstRow="0" w:lastRow="0" w:firstColumn="1" w:lastColumn="0" w:oddVBand="0" w:evenVBand="0" w:oddHBand="0" w:evenHBand="0" w:firstRowFirstColumn="0" w:firstRowLastColumn="0" w:lastRowFirstColumn="0" w:lastRowLastColumn="0"/>
+            <w:tcW w:w="4106" w:type="dxa"/>
+          </w:tcPr>
+          <w:p>
+            <w:pPr>
+              <w:widowControl w:val="0"/>
+              <w:pBdr>
+                <w:top w:val="nil"/>
+                <w:left w:val="nil"/>
+                <w:bottom w:val="nil"/>
+                <w:right w:val="nil"/>
+                <w:between w:val="nil"/>
+              </w:pBdr>
+              <w:spacing w:before="20" w:after="0" w:line="220" w:lineRule="auto"/>
+              <w:rPr>
+                <w:rFonts w:ascii="Tahoma" w:eastAsia="Tahoma" w:hAnsi="Tahoma" w:cs="Tahoma"/>
+                <w:b w:val="0"/>
+                <w:color w:val="000000"/>
+                <w:sz w:val="16"/>
+                <w:szCs w:val="16"/>
+              </w:rPr>
+            </w:pPr>
+            <w:r>
+              <w:rPr>
+                <w:rFonts w:ascii="Tahoma" w:eastAsia="Tahoma" w:hAnsi="Tahoma" w:cs="Tahoma"/>
+                <w:color w:val="000000"/>
+                <w:sz w:val="16"/>
+                <w:szCs w:val="16"/>
+              </w:rPr>
+              <w:t>Bombino Express, Mumbai</w:t>
+            </w:r>
+          </w:p>
+        </w:tc>
+        <w:tc>
+          <w:tcPr>
+            <w:tcW w:w="1985" w:type="dxa"/>
+          </w:tcPr>
+          <w:p>
+            <w:pPr>
+              <w:widowControl w:val="0"/>
+              <w:pBdr>
+                <w:top w:val="nil"/>
+                <w:left w:val="nil"/>
+                <w:bottom w:val="nil"/>
+                <w:right w:val="nil"/>
+                <w:between w:val="nil"/>
+              </w:pBdr>
+              <w:spacing w:before="20" w:after="0" w:line="220" w:lineRule="auto"/>
+              <w:cnfStyle w:val="000000000000" w:firstRow="0" w:lastRow="0" w:firstColumn="0" w:lastColumn="0" w:oddVBand="0" w:evenVBand="0" w:oddHBand="0" w:evenHBand="0" w:firstRowFirstColumn="0" w:firstRowLastColumn="0" w:lastRowFirstColumn="0" w:lastRowLastColumn="0"/>
+              <w:rPr>
+                <w:rFonts w:ascii="Tahoma" w:eastAsia="Tahoma" w:hAnsi="Tahoma" w:cs="Tahoma"/>
+                <w:color w:val="000000"/>
+                <w:sz w:val="16"/>
+                <w:szCs w:val="16"/>
+              </w:rPr>
+            </w:pPr>
+            <w:r>
+              <w:rPr>
+                <w:rFonts w:ascii="Tahoma" w:eastAsia="Tahoma" w:hAnsi="Tahoma" w:cs="Tahoma"/>
+                <w:color w:val="000000"/>
+                <w:sz w:val="16"/>
+                <w:szCs w:val="16"/>
+              </w:rPr>
+              <w:t>Jr. Web Developer</w:t>
+            </w:r>
+          </w:p>
+        </w:tc>
+        <w:tc>
+          <w:tcPr>
+            <w:tcW w:w="992" w:type="dxa"/>
+          </w:tcPr>
+          <w:p>
+            <w:pPr>
+              <w:widowControl w:val="0"/>
+              <w:pBdr>
+                <w:top w:val="nil"/>
+                <w:left w:val="nil"/>
+                <w:bottom w:val="nil"/>
+                <w:right w:val="nil"/>
+                <w:between w:val="nil"/>
+              </w:pBdr>
+              <w:spacing w:before="20" w:after="0" w:line="220" w:lineRule="auto"/>
+              <w:cnfStyle w:val="000000000000" w:firstRow="0" w:lastRow="0" w:firstColumn="0" w:lastColumn="0" w:oddVBand="0" w:evenVBand="0" w:oddHBand="0" w:evenHBand="0" w:firstRowFirstColumn="0" w:firstRowLastColumn="0" w:lastRowFirstColumn="0" w:lastRowLastColumn="0"/>
+              <w:rPr>
+                <w:rFonts w:ascii="Tahoma" w:eastAsia="Tahoma" w:hAnsi="Tahoma" w:cs="Tahoma"/>
+                <w:color w:val="000000"/>
+                <w:sz w:val="16"/>
+                <w:szCs w:val="16"/>
+              </w:rPr>
+            </w:pPr>
+            <w:r>
+              <w:rPr>
+                <w:rFonts w:ascii="Tahoma" w:eastAsia="Tahoma" w:hAnsi="Tahoma" w:cs="Tahoma"/>
+                <w:color w:val="000000"/>
+                <w:sz w:val="16"/>
+                <w:szCs w:val="16"/>
+              </w:rPr>
+              <w:t>Sept 2015</w:t>
+            </w:r>
+          </w:p>
+        </w:tc>
+        <w:tc>
+          <w:tcPr>
+            <w:tcW w:w="992" w:type="dxa"/>
+          </w:tcPr>
+          <w:p>
+            <w:pPr>
+              <w:widowControl w:val="0"/>
+              <w:pBdr>
+                <w:top w:val="nil"/>
+                <w:left w:val="nil"/>
+                <w:bottom w:val="nil"/>
+                <w:right w:val="nil"/>
+                <w:between w:val="nil"/>
+              </w:pBdr>
+              <w:spacing w:before="20" w:after="0" w:line="220" w:lineRule="auto"/>
+              <w:cnfStyle w:val="000000000000" w:firstRow="0" w:lastRow="0" w:firstColumn="0" w:lastColumn="0" w:oddVBand="0" w:evenVBand="0" w:oddHBand="0" w:evenHBand="0" w:firstRowFirstColumn="0" w:firstRowLastColumn="0" w:lastRowFirstColumn="0" w:lastRowLastColumn="0"/>
+              <w:rPr>
+                <w:rFonts w:ascii="Tahoma" w:eastAsia="Tahoma" w:hAnsi="Tahoma" w:cs="Tahoma"/>
+                <w:color w:val="000000"/>
+                <w:sz w:val="16"/>
+                <w:szCs w:val="16"/>
+              </w:rPr>
+            </w:pPr>
+            <w:r>
+              <w:rPr>
+                <w:rFonts w:ascii="Tahoma" w:eastAsia="Tahoma" w:hAnsi="Tahoma" w:cs="Tahoma"/>
+                <w:color w:val="000000"/>
+                <w:sz w:val="16"/>
+                <w:szCs w:val="16"/>
+              </w:rPr>
               <w:t>May 2016</w:t>
+            </w:r>
+          </w:p>
+        </w:tc>
+        <w:tc>
+          <w:tcPr>
+            <w:tcW w:w="1701" w:type="dxa"/>
+          </w:tcPr>
+          <w:p>
+            <w:pPr>
+              <w:widowControl w:val="0"/>
+              <w:pBdr>
+                <w:top w:val="nil"/>
+                <w:left w:val="nil"/>
+                <w:bottom w:val="nil"/>
+                <w:right w:val="nil"/>
+                <w:between w:val="nil"/>
+              </w:pBdr>
+              <w:spacing w:before="20" w:after="0" w:line="220" w:lineRule="auto"/>
+              <w:cnfStyle w:val="000000000000" w:firstRow="0" w:lastRow="0" w:firstColumn="0" w:lastColumn="0" w:oddVBand="0" w:evenVBand="0" w:oddHBand="0" w:evenHBand="0" w:firstRowFirstColumn="0" w:firstRowLastColumn="0" w:lastRowFirstColumn="0" w:lastRowLastColumn="0"/>
+              <w:rPr>
+                <w:rFonts w:ascii="Tahoma" w:eastAsia="Tahoma" w:hAnsi="Tahoma" w:cs="Tahoma"/>
+                <w:color w:val="000000"/>
+                <w:sz w:val="16"/>
+                <w:szCs w:val="16"/>
+              </w:rPr>
+            </w:pPr>
+            <w:r>
+              <w:rPr>
+                <w:rFonts w:ascii="Tahoma" w:eastAsia="Tahoma" w:hAnsi="Tahoma" w:cs="Tahoma"/>
+                <w:color w:val="000000"/>
+                <w:sz w:val="16"/>
+                <w:szCs w:val="16"/>
+              </w:rPr>
+              <w:t>Indian Navy</w:t>
             </w:r>
           </w:p>
         </w:tc>
       </w:tr>
     </w:tbl>
-    <w:p>
-      <w:pPr>
-        <w:pBdr>
-          <w:top w:val="nil"/>
-          <w:left w:val="nil"/>
-          <w:bottom w:val="single" w:sz="4" w:space="1" w:color="000000"/>
-          <w:right w:val="nil"/>
-          <w:between w:val="nil"/>
-        </w:pBdr>
-        <w:spacing w:after="120" w:line="220" w:lineRule="auto"/>
-        <w:rPr>
-          <w:b/>
-          <w:color w:val="000000"/>
-        </w:rPr>
-      </w:pPr>
-    </w:p>
-    <w:p>
-      <w:pPr>
-        <w:pBdr>
-          <w:top w:val="nil"/>
-          <w:left w:val="nil"/>
-          <w:bottom w:val="single" w:sz="4" w:space="1" w:color="000000"/>
-          <w:right w:val="nil"/>
-          <w:between w:val="nil"/>
-        </w:pBdr>
-        <w:spacing w:after="120" w:line="220" w:lineRule="auto"/>
-        <w:rPr>
-          <w:b/>
-          <w:color w:val="000000"/>
-        </w:rPr>
-      </w:pPr>
-    </w:p>
-    <w:p>
-      <w:pPr>
-        <w:pBdr>
-          <w:top w:val="nil"/>
-          <w:left w:val="nil"/>
-          <w:bottom w:val="single" w:sz="4" w:space="1" w:color="000000"/>
-          <w:right w:val="nil"/>
-          <w:between w:val="nil"/>
-        </w:pBdr>
-        <w:spacing w:after="120" w:line="220" w:lineRule="auto"/>
-        <w:rPr>
-          <w:b/>
-          <w:color w:val="000000"/>
-        </w:rPr>
-      </w:pPr>
-    </w:p>
-    <w:p>
-      <w:pPr>
-        <w:pBdr>
-          <w:top w:val="nil"/>
-          <w:left w:val="nil"/>
-          <w:bottom w:val="single" w:sz="4" w:space="1" w:color="000000"/>
-          <w:right w:val="nil"/>
-          <w:between w:val="nil"/>
-        </w:pBdr>
-        <w:spacing w:after="120" w:line="220" w:lineRule="auto"/>
-        <w:rPr>
-          <w:b/>
-          <w:color w:val="000000"/>
-        </w:rPr>
-      </w:pPr>
-    </w:p>
-    <w:p>
-      <w:pPr>
-        <w:pBdr>
-          <w:top w:val="nil"/>
-          <w:left w:val="nil"/>
-          <w:bottom w:val="single" w:sz="4" w:space="1" w:color="000000"/>
-          <w:right w:val="nil"/>
-          <w:between w:val="nil"/>
-        </w:pBdr>
-        <w:spacing w:after="120" w:line="220" w:lineRule="auto"/>
-        <w:rPr>
-          <w:b/>
-          <w:color w:val="000000"/>
-        </w:rPr>
-      </w:pPr>
-    </w:p>
     <w:p>
       <w:pPr>
         <w:pBdr>
@@ -2562,7 +2703,7 @@
                 <w:sz w:val="16"/>
                 <w:szCs w:val="16"/>
               </w:rPr>
-              <w:t>Sept 2021</w:t>
+              <w:t>7.21G (65.35%)</w:t>
             </w:r>
           </w:p>
         </w:tc>
@@ -2589,25 +2730,14 @@
                 <w:szCs w:val="16"/>
               </w:rPr>
             </w:pPr>
-            <w:proofErr w:type="spellStart"/>
-            <w:r>
-              <w:rPr>
-                <w:rFonts w:ascii="Tahoma" w:eastAsia="Tahoma" w:hAnsi="Tahoma" w:cs="Tahoma"/>
-                <w:color w:val="000000"/>
-                <w:sz w:val="16"/>
-                <w:szCs w:val="16"/>
-              </w:rPr>
-              <w:t>Hiray</w:t>
-            </w:r>
-            <w:proofErr w:type="spellEnd"/>
-            <w:r>
-              <w:rPr>
-                <w:rFonts w:ascii="Tahoma" w:eastAsia="Tahoma" w:hAnsi="Tahoma" w:cs="Tahoma"/>
-                <w:color w:val="000000"/>
-                <w:sz w:val="16"/>
-                <w:szCs w:val="16"/>
-              </w:rPr>
-              <w:t xml:space="preserve"> College</w:t>
+            <w:r>
+              <w:rPr>
+                <w:rFonts w:ascii="Tahoma" w:eastAsia="Tahoma" w:hAnsi="Tahoma" w:cs="Tahoma"/>
+                <w:color w:val="000000"/>
+                <w:sz w:val="16"/>
+                <w:szCs w:val="16"/>
+              </w:rPr>
+              <w:t>Hiray College</w:t>
             </w:r>
           </w:p>
         </w:tc>
@@ -2746,7 +2876,7 @@
                 <w:sz w:val="16"/>
                 <w:szCs w:val="16"/>
               </w:rPr>
-              <w:t>Jun 2021</w:t>
+              <w:t>56.25%</w:t>
             </w:r>
           </w:p>
         </w:tc>
@@ -2919,7 +3049,7 @@
                 <w:sz w:val="16"/>
                 <w:szCs w:val="16"/>
               </w:rPr>
-              <w:t>Jun 2019</w:t>
+              <w:t>55.83%</w:t>
             </w:r>
           </w:p>
         </w:tc>
@@ -3092,7 +3222,7 @@
                 <w:sz w:val="16"/>
                 <w:szCs w:val="16"/>
               </w:rPr>
-              <w:t>Sept 2017</w:t>
+              <w:t>66.00%</w:t>
             </w:r>
           </w:p>
         </w:tc>
@@ -3890,23 +4020,13 @@
                 <w:szCs w:val="20"/>
               </w:rPr>
             </w:pPr>
-            <w:proofErr w:type="spellStart"/>
             <w:r>
               <w:rPr>
                 <w:b/>
                 <w:sz w:val="20"/>
                 <w:szCs w:val="20"/>
               </w:rPr>
-              <w:t>Kornea</w:t>
-            </w:r>
-            <w:proofErr w:type="spellEnd"/>
-            <w:r>
-              <w:rPr>
-                <w:b/>
-                <w:sz w:val="20"/>
-                <w:szCs w:val="20"/>
-              </w:rPr>
-              <w:t xml:space="preserve"> AI</w:t>
+              <w:t>Kornea AI</w:t>
             </w:r>
           </w:p>
         </w:tc>
@@ -4231,7 +4351,6 @@
                 <w:szCs w:val="20"/>
               </w:rPr>
             </w:pPr>
-            <w:proofErr w:type="spellStart"/>
             <w:r>
               <w:rPr>
                 <w:b/>
@@ -4240,7 +4359,6 @@
               </w:rPr>
               <w:t>Kornea</w:t>
             </w:r>
-            <w:proofErr w:type="spellEnd"/>
           </w:p>
         </w:tc>
         <w:tc>
@@ -4280,7 +4398,6 @@
               </w:rPr>
               <w:t xml:space="preserve">, jQuery, SQL, </w:t>
             </w:r>
-            <w:proofErr w:type="spellStart"/>
             <w:r>
               <w:rPr>
                 <w:b/>
@@ -4289,7 +4406,6 @@
               </w:rPr>
               <w:t>Devextream</w:t>
             </w:r>
-            <w:proofErr w:type="spellEnd"/>
           </w:p>
         </w:tc>
         <w:tc>
@@ -4433,7 +4549,7 @@
                 <w:sz w:val="20"/>
                 <w:szCs w:val="20"/>
               </w:rPr>
-              <w:t xml:space="preserve">5 Paisa </w:t>
+              <w:t xml:space="preserve">5Paisa </w:t>
             </w:r>
           </w:p>
         </w:tc>
@@ -4615,18 +4731,8 @@
                 <w:sz w:val="20"/>
                 <w:szCs w:val="20"/>
               </w:rPr>
-              <w:t xml:space="preserve">.Net core, C#, SQL, Ajax, jQuery, </w:t>
-            </w:r>
-            <w:proofErr w:type="spellStart"/>
-            <w:r>
-              <w:rPr>
-                <w:b/>
-                <w:sz w:val="20"/>
-                <w:szCs w:val="20"/>
-              </w:rPr>
-              <w:t>Devextream</w:t>
-            </w:r>
-            <w:proofErr w:type="spellEnd"/>
+              <w:t>.Net core, C#, SQL, Ajax, jQuery, Devextream</w:t>
+            </w:r>
           </w:p>
         </w:tc>
         <w:tc>
@@ -4797,27 +4903,7 @@
           <w:sz w:val="18"/>
           <w:szCs w:val="18"/>
         </w:rPr>
-        <w:t xml:space="preserve">Handled events of Eternia organized by </w:t>
-      </w:r>
-      <w:proofErr w:type="spellStart"/>
-      <w:r>
-        <w:rPr>
-          <w:rFonts w:ascii="Tahoma" w:eastAsia="Tahoma" w:hAnsi="Tahoma" w:cs="Tahoma"/>
-          <w:color w:val="000000"/>
-          <w:sz w:val="18"/>
-          <w:szCs w:val="18"/>
-        </w:rPr>
-        <w:t>Hiray</w:t>
-      </w:r>
-      <w:proofErr w:type="spellEnd"/>
-      <w:r>
-        <w:rPr>
-          <w:rFonts w:ascii="Tahoma" w:eastAsia="Tahoma" w:hAnsi="Tahoma" w:cs="Tahoma"/>
-          <w:color w:val="000000"/>
-          <w:sz w:val="18"/>
-          <w:szCs w:val="18"/>
-        </w:rPr>
-        <w:t xml:space="preserve"> College. </w:t>
+        <w:t xml:space="preserve">Handled events of Eternia organized by Hiray College. </w:t>
       </w:r>
     </w:p>
     <w:p>
@@ -5188,16 +5274,15 @@
                 <w:sz w:val="18"/>
                 <w:szCs w:val="18"/>
               </w:rPr>
-              <w:t xml:space="preserve"> </w:t>
-            </w:r>
-            <w:proofErr w:type="spellStart"/>
+              <w:t xml:space="preserve"> c</w:t>
+            </w:r>
             <w:r>
               <w:rPr>
                 <w:rFonts w:ascii="Tahoma" w:eastAsia="Tahoma" w:hAnsi="Tahoma" w:cs="Tahoma"/>
                 <w:sz w:val="18"/>
                 <w:szCs w:val="18"/>
               </w:rPr>
-              <w:t>c</w:t>
+              <w:t xml:space="preserve">howl, KhothWadi, </w:t>
             </w:r>
             <w:r>
               <w:rPr>
@@ -5205,34 +5290,31 @@
                 <w:sz w:val="18"/>
                 <w:szCs w:val="18"/>
               </w:rPr>
-              <w:t>howl</w:t>
-            </w:r>
-            <w:proofErr w:type="spellEnd"/>
+              <w:t>n</w:t>
+            </w:r>
             <w:r>
               <w:rPr>
                 <w:rFonts w:ascii="Tahoma" w:eastAsia="Tahoma" w:hAnsi="Tahoma" w:cs="Tahoma"/>
                 <w:sz w:val="18"/>
                 <w:szCs w:val="18"/>
               </w:rPr>
-              <w:t xml:space="preserve">, </w:t>
-            </w:r>
-            <w:proofErr w:type="spellStart"/>
+              <w:t>ear Sai</w:t>
+            </w:r>
             <w:r>
               <w:rPr>
                 <w:rFonts w:ascii="Tahoma" w:eastAsia="Tahoma" w:hAnsi="Tahoma" w:cs="Tahoma"/>
                 <w:sz w:val="18"/>
                 <w:szCs w:val="18"/>
               </w:rPr>
-              <w:t>KhothWadi</w:t>
-            </w:r>
-            <w:proofErr w:type="spellEnd"/>
+              <w:t xml:space="preserve"> </w:t>
+            </w:r>
             <w:r>
               <w:rPr>
                 <w:rFonts w:ascii="Tahoma" w:eastAsia="Tahoma" w:hAnsi="Tahoma" w:cs="Tahoma"/>
                 <w:sz w:val="18"/>
                 <w:szCs w:val="18"/>
               </w:rPr>
-              <w:t xml:space="preserve">, </w:t>
+              <w:t>Baba Mandir, Phiro</w:t>
             </w:r>
             <w:r>
               <w:rPr>
@@ -5240,7 +5322,7 @@
                 <w:sz w:val="18"/>
                 <w:szCs w:val="18"/>
               </w:rPr>
-              <w:t>n</w:t>
+              <w:t xml:space="preserve">j </w:t>
             </w:r>
             <w:r>
               <w:rPr>
@@ -5248,7 +5330,7 @@
                 <w:sz w:val="18"/>
                 <w:szCs w:val="18"/>
               </w:rPr>
-              <w:t>ear Sai</w:t>
+              <w:t xml:space="preserve">shah </w:t>
             </w:r>
             <w:r>
               <w:rPr>
@@ -5256,7 +5338,7 @@
                 <w:sz w:val="18"/>
                 <w:szCs w:val="18"/>
               </w:rPr>
-              <w:t xml:space="preserve"> </w:t>
+              <w:t>m</w:t>
             </w:r>
             <w:r>
               <w:rPr>
@@ -5264,67 +5346,7 @@
                 <w:sz w:val="18"/>
                 <w:szCs w:val="18"/>
               </w:rPr>
-              <w:t xml:space="preserve">Baba Mandir, </w:t>
-            </w:r>
-            <w:proofErr w:type="spellStart"/>
-            <w:r>
-              <w:rPr>
-                <w:rFonts w:ascii="Tahoma" w:eastAsia="Tahoma" w:hAnsi="Tahoma" w:cs="Tahoma"/>
-                <w:sz w:val="18"/>
-                <w:szCs w:val="18"/>
-              </w:rPr>
-              <w:t>Phiro</w:t>
-            </w:r>
-            <w:r>
-              <w:rPr>
-                <w:rFonts w:ascii="Tahoma" w:eastAsia="Tahoma" w:hAnsi="Tahoma" w:cs="Tahoma"/>
-                <w:sz w:val="18"/>
-                <w:szCs w:val="18"/>
-              </w:rPr>
-              <w:t>j</w:t>
-            </w:r>
-            <w:proofErr w:type="spellEnd"/>
-            <w:r>
-              <w:rPr>
-                <w:rFonts w:ascii="Tahoma" w:eastAsia="Tahoma" w:hAnsi="Tahoma" w:cs="Tahoma"/>
-                <w:sz w:val="18"/>
-                <w:szCs w:val="18"/>
-              </w:rPr>
-              <w:t xml:space="preserve"> </w:t>
-            </w:r>
-            <w:r>
-              <w:rPr>
-                <w:rFonts w:ascii="Tahoma" w:eastAsia="Tahoma" w:hAnsi="Tahoma" w:cs="Tahoma"/>
-                <w:sz w:val="18"/>
-                <w:szCs w:val="18"/>
-              </w:rPr>
-              <w:t xml:space="preserve">shah </w:t>
-            </w:r>
-            <w:proofErr w:type="spellStart"/>
-            <w:r>
-              <w:rPr>
-                <w:rFonts w:ascii="Tahoma" w:eastAsia="Tahoma" w:hAnsi="Tahoma" w:cs="Tahoma"/>
-                <w:sz w:val="18"/>
-                <w:szCs w:val="18"/>
-              </w:rPr>
-              <w:t>m</w:t>
-            </w:r>
-            <w:r>
-              <w:rPr>
-                <w:rFonts w:ascii="Tahoma" w:eastAsia="Tahoma" w:hAnsi="Tahoma" w:cs="Tahoma"/>
-                <w:sz w:val="18"/>
-                <w:szCs w:val="18"/>
-              </w:rPr>
-              <w:t>ehta</w:t>
-            </w:r>
-            <w:proofErr w:type="spellEnd"/>
-            <w:r>
-              <w:rPr>
-                <w:rFonts w:ascii="Tahoma" w:eastAsia="Tahoma" w:hAnsi="Tahoma" w:cs="Tahoma"/>
-                <w:sz w:val="18"/>
-                <w:szCs w:val="18"/>
-              </w:rPr>
-              <w:t xml:space="preserve"> </w:t>
+              <w:t xml:space="preserve">ehta </w:t>
             </w:r>
             <w:r>
               <w:rPr>
@@ -5464,7 +5486,6 @@
                 <w:szCs w:val="18"/>
               </w:rPr>
             </w:pPr>
-            <w:proofErr w:type="spellStart"/>
             <w:r>
               <w:rPr>
                 <w:rFonts w:ascii="Times New Roman" w:eastAsia="Times New Roman" w:hAnsi="Times New Roman" w:cs="Times New Roman"/>
@@ -5481,9 +5502,8 @@
                 <w:sz w:val="18"/>
                 <w:szCs w:val="18"/>
               </w:rPr>
-              <w:t>inkedin</w:t>
-            </w:r>
-            <w:proofErr w:type="spellEnd"/>
+              <w:t>inkedIn</w:t>
+            </w:r>
           </w:p>
         </w:tc>
         <w:tc>
@@ -5722,7 +5742,7 @@
           <w:sz w:val="18"/>
           <w:szCs w:val="18"/>
         </w:rPr>
-        <w:t>21</w:t>
+        <w:t>14</w:t>
       </w:r>
       <w:r>
         <w:rPr>
@@ -5738,7 +5758,7 @@
           <w:sz w:val="18"/>
           <w:szCs w:val="18"/>
         </w:rPr>
-        <w:t>Aug</w:t>
+        <w:t>Sept</w:t>
       </w:r>
       <w:r>
         <w:rPr>
@@ -7177,6 +7197,18 @@
       </w:tblBorders>
     </w:tblPr>
   </w:style>
+  <w:style w:type="character" w:styleId="FollowedHyperlink">
+    <w:name w:val="FollowedHyperlink"/>
+    <w:basedOn w:val="DefaultParagraphFont"/>
+    <w:uiPriority w:val="99"/>
+    <w:semiHidden/>
+    <w:unhideWhenUsed/>
+    <w:rsid w:val="007662B5"/>
+    <w:rPr>
+      <w:color w:val="800080" w:themeColor="followedHyperlink"/>
+      <w:u w:val="single"/>
+    </w:rPr>
+  </w:style>
 </w:styles>
 </file>
 

</xml_diff>

<commit_message>
Fix spelling & grammar mistakes
</commit_message>
<xml_diff>
--- a/assets/Resume/Ashish Gupta Resume_2024.docx
+++ b/assets/Resume/Ashish Gupta Resume_2024.docx
@@ -5,8 +5,17 @@
     <w:p>
       <w:pPr>
         <w:pStyle w:val="Heading1"/>
-      </w:pPr>
-      <w:r>
+        <w:spacing w:before="0" w:after="0"/>
+        <w:rPr>
+          <w:sz w:val="48"/>
+          <w:szCs w:val="48"/>
+        </w:rPr>
+      </w:pPr>
+      <w:r>
+        <w:rPr>
+          <w:sz w:val="48"/>
+          <w:szCs w:val="48"/>
+        </w:rPr>
         <w:t>Ashish Gupta</w:t>
       </w:r>
     </w:p>
@@ -21,70 +30,18 @@
         </w:pBdr>
         <w:spacing w:before="40" w:after="0" w:line="220" w:lineRule="auto"/>
         <w:rPr>
-          <w:rFonts w:ascii="Tahoma" w:eastAsia="Tahoma" w:hAnsi="Tahoma" w:cs="Tahoma"/>
-          <w:color w:val="000000"/>
-          <w:sz w:val="18"/>
-          <w:szCs w:val="18"/>
-        </w:rPr>
-      </w:pPr>
-      <w:r>
-        <w:rPr>
-          <w:rFonts w:ascii="Tahoma" w:eastAsia="Tahoma" w:hAnsi="Tahoma" w:cs="Tahoma"/>
-          <w:color w:val="000000"/>
-          <w:sz w:val="18"/>
-          <w:szCs w:val="18"/>
-        </w:rPr>
-        <w:t>Email ID: guptaashish293@gmail.com</w:t>
-      </w:r>
-    </w:p>
-    <w:p>
-      <w:pPr>
-        <w:pBdr>
-          <w:top w:val="nil"/>
-          <w:left w:val="nil"/>
-          <w:bottom w:val="nil"/>
-          <w:right w:val="nil"/>
-          <w:between w:val="nil"/>
-        </w:pBdr>
-        <w:spacing w:before="40" w:after="0" w:line="220" w:lineRule="auto"/>
-        <w:rPr>
-          <w:rFonts w:ascii="Tahoma" w:eastAsia="Tahoma" w:hAnsi="Tahoma" w:cs="Tahoma"/>
-          <w:color w:val="000000"/>
-          <w:sz w:val="18"/>
-          <w:szCs w:val="18"/>
-        </w:rPr>
-      </w:pPr>
-      <w:r>
-        <w:rPr>
-          <w:rFonts w:ascii="Tahoma" w:eastAsia="Tahoma" w:hAnsi="Tahoma" w:cs="Tahoma"/>
-          <w:color w:val="000000"/>
-          <w:sz w:val="18"/>
-          <w:szCs w:val="18"/>
-        </w:rPr>
-        <w:t>Mobile No: 8928985863/9819824023</w:t>
-      </w:r>
-    </w:p>
-    <w:p>
-      <w:pPr>
-        <w:pBdr>
-          <w:bottom w:val="single" w:sz="4" w:space="1" w:color="000000"/>
-        </w:pBdr>
-        <w:spacing w:line="240" w:lineRule="auto"/>
-        <w:rPr>
           <w:b/>
         </w:rPr>
       </w:pPr>
-      <w:hyperlink r:id="rId7" w:history="1">
-        <w:r>
-          <w:rPr>
-            <w:rStyle w:val="Hyperlink"/>
-            <w:rFonts w:ascii="Tahoma" w:eastAsia="Tahoma" w:hAnsi="Tahoma" w:cs="Tahoma"/>
-            <w:sz w:val="18"/>
-            <w:szCs w:val="18"/>
-          </w:rPr>
-          <w:t>https://guptaashish293.github.io/biography</w:t>
-        </w:r>
-      </w:hyperlink>
+      <w:r>
+        <w:rPr>
+          <w:rFonts w:ascii="Tahoma" w:eastAsia="Tahoma" w:hAnsi="Tahoma" w:cs="Tahoma"/>
+          <w:color w:val="000000"/>
+          <w:sz w:val="18"/>
+          <w:szCs w:val="18"/>
+        </w:rPr>
+        <w:t xml:space="preserve"> </w:t>
+      </w:r>
     </w:p>
     <w:p>
       <w:pPr>
@@ -264,34 +221,7 @@
           <w:sz w:val="18"/>
           <w:szCs w:val="18"/>
         </w:rPr>
-        <w:t>Experience on .Net, .Net core</w:t>
-      </w:r>
-      <w:r>
-        <w:rPr>
-          <w:rFonts w:ascii="Tahoma" w:eastAsia="Tahoma" w:hAnsi="Tahoma" w:cs="Tahoma"/>
-          <w:color w:val="000000"/>
-          <w:sz w:val="18"/>
-          <w:szCs w:val="18"/>
-        </w:rPr>
-        <w:t>,</w:t>
-      </w:r>
-      <w:r>
-        <w:rPr>
-          <w:rFonts w:ascii="Tahoma" w:eastAsia="Tahoma" w:hAnsi="Tahoma" w:cs="Tahoma"/>
-          <w:color w:val="000000"/>
-          <w:sz w:val="18"/>
-          <w:szCs w:val="18"/>
-        </w:rPr>
-        <w:t xml:space="preserve"> MVC</w:t>
-      </w:r>
-      <w:r>
-        <w:rPr>
-          <w:rFonts w:ascii="Tahoma" w:eastAsia="Tahoma" w:hAnsi="Tahoma" w:cs="Tahoma"/>
-          <w:color w:val="000000"/>
-          <w:sz w:val="18"/>
-          <w:szCs w:val="18"/>
-        </w:rPr>
-        <w:t>.</w:t>
+        <w:t>Excellent Communication and Analytical Skills.</w:t>
       </w:r>
     </w:p>
     <w:p>
@@ -321,43 +251,34 @@
           <w:sz w:val="18"/>
           <w:szCs w:val="18"/>
         </w:rPr>
-        <w:t>E</w:t>
-      </w:r>
-      <w:r>
-        <w:rPr>
-          <w:rFonts w:ascii="Tahoma" w:eastAsia="Tahoma" w:hAnsi="Tahoma" w:cs="Tahoma"/>
-          <w:color w:val="000000"/>
-          <w:sz w:val="18"/>
-          <w:szCs w:val="18"/>
-        </w:rPr>
-        <w:t xml:space="preserve">xperience </w:t>
-      </w:r>
-      <w:r>
-        <w:rPr>
-          <w:rFonts w:ascii="Tahoma" w:eastAsia="Tahoma" w:hAnsi="Tahoma" w:cs="Tahoma"/>
-          <w:color w:val="000000"/>
-          <w:sz w:val="18"/>
-          <w:szCs w:val="18"/>
-        </w:rPr>
-        <w:t>in development and design of</w:t>
-      </w:r>
-      <w:r>
-        <w:rPr>
-          <w:rFonts w:ascii="Tahoma" w:eastAsia="Tahoma" w:hAnsi="Tahoma" w:cs="Tahoma"/>
-          <w:color w:val="000000"/>
-          <w:sz w:val="18"/>
-          <w:szCs w:val="18"/>
-        </w:rPr>
-        <w:t xml:space="preserve"> Rest</w:t>
-      </w:r>
-      <w:r>
-        <w:rPr>
-          <w:rFonts w:ascii="Tahoma" w:eastAsia="Tahoma" w:hAnsi="Tahoma" w:cs="Tahoma"/>
-          <w:color w:val="000000"/>
-          <w:sz w:val="18"/>
-          <w:szCs w:val="18"/>
-        </w:rPr>
-        <w:t xml:space="preserve"> API and web services</w:t>
+        <w:t>Can work as a team</w:t>
+      </w:r>
+      <w:r>
+        <w:rPr>
+          <w:rFonts w:ascii="Tahoma" w:eastAsia="Tahoma" w:hAnsi="Tahoma" w:cs="Tahoma"/>
+          <w:color w:val="000000"/>
+          <w:sz w:val="18"/>
+          <w:szCs w:val="18"/>
+        </w:rPr>
+        <w:t xml:space="preserve"> and</w:t>
+      </w:r>
+      <w:r>
+        <w:rPr>
+          <w:rFonts w:ascii="Tahoma" w:eastAsia="Tahoma" w:hAnsi="Tahoma" w:cs="Tahoma"/>
+          <w:color w:val="000000"/>
+          <w:sz w:val="18"/>
+          <w:szCs w:val="18"/>
+        </w:rPr>
+        <w:t xml:space="preserve"> </w:t>
+      </w:r>
+      <w:r>
+        <w:rPr>
+          <w:rFonts w:ascii="Tahoma" w:eastAsia="Tahoma" w:hAnsi="Tahoma" w:cs="Tahoma"/>
+          <w:color w:val="000000"/>
+          <w:sz w:val="18"/>
+          <w:szCs w:val="18"/>
+        </w:rPr>
+        <w:t>independently</w:t>
       </w:r>
       <w:r>
         <w:rPr>
@@ -396,43 +317,16 @@
           <w:sz w:val="18"/>
           <w:szCs w:val="18"/>
         </w:rPr>
-        <w:t>Experience in S</w:t>
-      </w:r>
-      <w:r>
-        <w:rPr>
-          <w:rFonts w:ascii="Tahoma" w:eastAsia="Tahoma" w:hAnsi="Tahoma" w:cs="Tahoma"/>
-          <w:color w:val="000000"/>
-          <w:sz w:val="18"/>
-          <w:szCs w:val="18"/>
-        </w:rPr>
-        <w:t>QL</w:t>
-      </w:r>
-      <w:r>
-        <w:rPr>
-          <w:rFonts w:ascii="Tahoma" w:eastAsia="Tahoma" w:hAnsi="Tahoma" w:cs="Tahoma"/>
-          <w:color w:val="000000"/>
-          <w:sz w:val="18"/>
-          <w:szCs w:val="18"/>
-        </w:rPr>
-        <w:t xml:space="preserve"> Server, able to </w:t>
-      </w:r>
-      <w:r>
-        <w:rPr>
-          <w:rFonts w:ascii="Tahoma" w:eastAsia="Tahoma" w:hAnsi="Tahoma" w:cs="Tahoma"/>
-          <w:color w:val="000000"/>
-          <w:sz w:val="18"/>
-          <w:szCs w:val="18"/>
-        </w:rPr>
-        <w:t>write complex SP by considering performance of application.</w:t>
-      </w:r>
-      <w:r>
-        <w:rPr>
-          <w:rFonts w:ascii="Tahoma" w:eastAsia="Tahoma" w:hAnsi="Tahoma" w:cs="Tahoma"/>
-          <w:color w:val="000000"/>
-          <w:sz w:val="18"/>
-          <w:szCs w:val="18"/>
-        </w:rPr>
-        <w:t xml:space="preserve"> </w:t>
+        <w:t xml:space="preserve">Quick Learner, </w:t>
+      </w:r>
+      <w:r>
+        <w:rPr>
+          <w:rFonts w:ascii="Tahoma" w:eastAsia="Tahoma" w:hAnsi="Tahoma" w:cs="Tahoma"/>
+          <w:color w:val="000000"/>
+          <w:sz w:val="18"/>
+          <w:szCs w:val="18"/>
+        </w:rPr>
+        <w:t>Proactive and Optimistic.</w:t>
       </w:r>
     </w:p>
     <w:p>
@@ -450,47 +344,28 @@
         </w:pBdr>
         <w:spacing w:after="0" w:line="220" w:lineRule="auto"/>
         <w:rPr>
-          <w:rFonts w:ascii="Tahoma" w:eastAsia="Tahoma" w:hAnsi="Tahoma" w:cs="Tahoma"/>
-          <w:color w:val="000000"/>
-          <w:sz w:val="18"/>
-          <w:szCs w:val="18"/>
-        </w:rPr>
-      </w:pPr>
-      <w:r>
-        <w:rPr>
-          <w:rFonts w:ascii="Tahoma" w:eastAsia="Tahoma" w:hAnsi="Tahoma" w:cs="Tahoma"/>
-          <w:color w:val="000000"/>
-          <w:sz w:val="18"/>
-          <w:szCs w:val="18"/>
-        </w:rPr>
-        <w:t xml:space="preserve">Experience on </w:t>
-      </w:r>
-      <w:r>
-        <w:rPr>
-          <w:rFonts w:ascii="Tahoma" w:eastAsia="Tahoma" w:hAnsi="Tahoma" w:cs="Tahoma"/>
-          <w:color w:val="000000"/>
-          <w:sz w:val="18"/>
-          <w:szCs w:val="18"/>
-        </w:rPr>
-        <w:t>jQ</w:t>
-      </w:r>
-      <w:r>
-        <w:rPr>
-          <w:rFonts w:ascii="Tahoma" w:eastAsia="Tahoma" w:hAnsi="Tahoma" w:cs="Tahoma"/>
-          <w:color w:val="000000"/>
-          <w:sz w:val="18"/>
-          <w:szCs w:val="18"/>
-        </w:rPr>
-        <w:t>uery</w:t>
-      </w:r>
-      <w:r>
-        <w:rPr>
-          <w:rFonts w:ascii="Tahoma" w:eastAsia="Tahoma" w:hAnsi="Tahoma" w:cs="Tahoma"/>
-          <w:color w:val="000000"/>
-          <w:sz w:val="18"/>
-          <w:szCs w:val="18"/>
-        </w:rPr>
-        <w:t xml:space="preserve"> and able to work on ReactJS and angular as well.</w:t>
+          <w:color w:val="000000"/>
+          <w:sz w:val="18"/>
+          <w:szCs w:val="18"/>
+        </w:rPr>
+      </w:pPr>
+      <w:r>
+        <w:rPr>
+          <w:rFonts w:ascii="Tahoma" w:eastAsia="Tahoma" w:hAnsi="Tahoma" w:cs="Tahoma"/>
+          <w:color w:val="000000"/>
+          <w:sz w:val="18"/>
+          <w:szCs w:val="18"/>
+        </w:rPr>
+        <w:t>Handled small team</w:t>
+      </w:r>
+      <w:r>
+        <w:rPr>
+          <w:rFonts w:ascii="Tahoma" w:eastAsia="Tahoma" w:hAnsi="Tahoma" w:cs="Tahoma"/>
+          <w:color w:val="000000"/>
+          <w:sz w:val="18"/>
+          <w:szCs w:val="18"/>
+        </w:rPr>
+        <w:t>.</w:t>
       </w:r>
     </w:p>
     <w:p>
@@ -520,25 +395,16 @@
           <w:sz w:val="18"/>
           <w:szCs w:val="18"/>
         </w:rPr>
-        <w:t xml:space="preserve">Knowledge of Gits, </w:t>
-      </w:r>
-      <w:r>
-        <w:rPr>
-          <w:rFonts w:ascii="Tahoma" w:eastAsia="Tahoma" w:hAnsi="Tahoma" w:cs="Tahoma"/>
-          <w:color w:val="000000"/>
-          <w:sz w:val="18"/>
-          <w:szCs w:val="18"/>
-        </w:rPr>
-        <w:t>DevO</w:t>
-      </w:r>
-      <w:r>
-        <w:rPr>
-          <w:rFonts w:ascii="Tahoma" w:eastAsia="Tahoma" w:hAnsi="Tahoma" w:cs="Tahoma"/>
-          <w:color w:val="000000"/>
-          <w:sz w:val="18"/>
-          <w:szCs w:val="18"/>
-        </w:rPr>
-        <w:t>ps, Azure, SVN</w:t>
+        <w:t>Created technical specification document</w:t>
+      </w:r>
+      <w:r>
+        <w:rPr>
+          <w:rFonts w:ascii="Tahoma" w:eastAsia="Tahoma" w:hAnsi="Tahoma" w:cs="Tahoma"/>
+          <w:color w:val="000000"/>
+          <w:sz w:val="18"/>
+          <w:szCs w:val="18"/>
+        </w:rPr>
+        <w:t xml:space="preserve"> and designed project structure.</w:t>
       </w:r>
     </w:p>
     <w:p>
@@ -568,34 +434,94 @@
           <w:sz w:val="18"/>
           <w:szCs w:val="18"/>
         </w:rPr>
-        <w:t>Knowledge of JS Chart</w:t>
-      </w:r>
-      <w:r>
-        <w:rPr>
-          <w:rFonts w:ascii="Tahoma" w:eastAsia="Tahoma" w:hAnsi="Tahoma" w:cs="Tahoma"/>
-          <w:color w:val="000000"/>
-          <w:sz w:val="18"/>
-          <w:szCs w:val="18"/>
-        </w:rPr>
-        <w:t>s like Devextream, ApexChart, Datatable.js</w:t>
-      </w:r>
-      <w:r>
-        <w:rPr>
-          <w:rFonts w:ascii="Tahoma" w:eastAsia="Tahoma" w:hAnsi="Tahoma" w:cs="Tahoma"/>
-          <w:color w:val="000000"/>
-          <w:sz w:val="18"/>
-          <w:szCs w:val="18"/>
-        </w:rPr>
-        <w:t xml:space="preserve"> etc</w:t>
-      </w:r>
-      <w:r>
-        <w:rPr>
-          <w:rFonts w:ascii="Tahoma" w:eastAsia="Tahoma" w:hAnsi="Tahoma" w:cs="Tahoma"/>
-          <w:color w:val="000000"/>
-          <w:sz w:val="18"/>
-          <w:szCs w:val="18"/>
-        </w:rPr>
-        <w:t>.</w:t>
+        <w:t>Studying Python for AI related development</w:t>
+      </w:r>
+      <w:r>
+        <w:rPr>
+          <w:rFonts w:ascii="Tahoma" w:eastAsia="Tahoma" w:hAnsi="Tahoma" w:cs="Tahoma"/>
+          <w:color w:val="000000"/>
+          <w:sz w:val="18"/>
+          <w:szCs w:val="18"/>
+        </w:rPr>
+        <w:t xml:space="preserve">, Completed </w:t>
+      </w:r>
+      <w:r>
+        <w:rPr>
+          <w:rFonts w:ascii="Tahoma" w:eastAsia="Tahoma" w:hAnsi="Tahoma" w:cs="Tahoma"/>
+          <w:color w:val="000000"/>
+          <w:sz w:val="18"/>
+          <w:szCs w:val="18"/>
+        </w:rPr>
+        <w:t>Certification in React JS</w:t>
+      </w:r>
+      <w:r>
+        <w:rPr>
+          <w:rFonts w:ascii="Tahoma" w:eastAsia="Tahoma" w:hAnsi="Tahoma" w:cs="Tahoma"/>
+          <w:color w:val="000000"/>
+          <w:sz w:val="18"/>
+          <w:szCs w:val="18"/>
+        </w:rPr>
+        <w:t>, .net Core</w:t>
+      </w:r>
+      <w:r>
+        <w:rPr>
+          <w:color w:val="000000"/>
+          <w:sz w:val="18"/>
+          <w:szCs w:val="18"/>
+        </w:rPr>
+        <w:t xml:space="preserve"> and </w:t>
+      </w:r>
+      <w:r>
+        <w:rPr>
+          <w:rFonts w:ascii="Tahoma" w:eastAsia="Tahoma" w:hAnsi="Tahoma" w:cs="Tahoma"/>
+          <w:color w:val="000000"/>
+          <w:sz w:val="18"/>
+          <w:szCs w:val="18"/>
+        </w:rPr>
+        <w:t xml:space="preserve">Generative </w:t>
+      </w:r>
+      <w:r>
+        <w:rPr>
+          <w:rFonts w:ascii="Tahoma" w:eastAsia="Tahoma" w:hAnsi="Tahoma" w:cs="Tahoma"/>
+          <w:color w:val="000000"/>
+          <w:sz w:val="18"/>
+          <w:szCs w:val="18"/>
+        </w:rPr>
+        <w:t>AI</w:t>
+      </w:r>
+    </w:p>
+    <w:p>
+      <w:pPr>
+        <w:pBdr>
+          <w:top w:val="nil"/>
+          <w:left w:val="nil"/>
+          <w:bottom w:val="nil"/>
+          <w:right w:val="nil"/>
+          <w:between w:val="nil"/>
+        </w:pBdr>
+        <w:spacing w:after="0" w:line="220" w:lineRule="auto"/>
+        <w:ind w:left="720"/>
+        <w:rPr>
+          <w:color w:val="000000"/>
+          <w:sz w:val="18"/>
+          <w:szCs w:val="18"/>
+        </w:rPr>
+      </w:pPr>
+    </w:p>
+    <w:p>
+      <w:pPr>
+        <w:pBdr>
+          <w:bottom w:val="single" w:sz="4" w:space="1" w:color="000000"/>
+        </w:pBdr>
+        <w:rPr>
+          <w:b/>
+        </w:rPr>
+      </w:pPr>
+      <w:r>
+        <w:rPr>
+          <w:b/>
+        </w:rPr>
+        <w:t>Skill</w:t>
       </w:r>
     </w:p>
     <w:p>
@@ -625,70 +551,61 @@
           <w:sz w:val="18"/>
           <w:szCs w:val="18"/>
         </w:rPr>
-        <w:t>A</w:t>
-      </w:r>
-      <w:r>
-        <w:rPr>
-          <w:rFonts w:ascii="Tahoma" w:eastAsia="Tahoma" w:hAnsi="Tahoma" w:cs="Tahoma"/>
-          <w:color w:val="000000"/>
-          <w:sz w:val="18"/>
-          <w:szCs w:val="18"/>
-        </w:rPr>
-        <w:t xml:space="preserve">ble to customize existing plugin </w:t>
-      </w:r>
-      <w:r>
-        <w:rPr>
-          <w:rFonts w:ascii="Tahoma" w:eastAsia="Tahoma" w:hAnsi="Tahoma" w:cs="Tahoma"/>
-          <w:color w:val="000000"/>
-          <w:sz w:val="18"/>
-          <w:szCs w:val="18"/>
-        </w:rPr>
-        <w:t>or</w:t>
-      </w:r>
-      <w:r>
-        <w:rPr>
-          <w:rFonts w:ascii="Tahoma" w:eastAsia="Tahoma" w:hAnsi="Tahoma" w:cs="Tahoma"/>
-          <w:color w:val="000000"/>
-          <w:sz w:val="18"/>
-          <w:szCs w:val="18"/>
-        </w:rPr>
-        <w:t xml:space="preserve"> can create</w:t>
-      </w:r>
-      <w:r>
-        <w:rPr>
-          <w:rFonts w:ascii="Tahoma" w:eastAsia="Tahoma" w:hAnsi="Tahoma" w:cs="Tahoma"/>
-          <w:color w:val="000000"/>
-          <w:sz w:val="18"/>
-          <w:szCs w:val="18"/>
-        </w:rPr>
-        <w:t xml:space="preserve"> </w:t>
-      </w:r>
-      <w:r>
-        <w:rPr>
-          <w:rFonts w:ascii="Tahoma" w:eastAsia="Tahoma" w:hAnsi="Tahoma" w:cs="Tahoma"/>
-          <w:color w:val="000000"/>
-          <w:sz w:val="18"/>
-          <w:szCs w:val="18"/>
-        </w:rPr>
-        <w:t>jQuery Plugin</w:t>
-      </w:r>
-      <w:r>
-        <w:rPr>
-          <w:rFonts w:ascii="Tahoma" w:eastAsia="Tahoma" w:hAnsi="Tahoma" w:cs="Tahoma"/>
-          <w:color w:val="000000"/>
-          <w:sz w:val="18"/>
-          <w:szCs w:val="18"/>
-        </w:rPr>
-        <w:t>s</w:t>
-      </w:r>
-      <w:r>
-        <w:rPr>
-          <w:rFonts w:ascii="Tahoma" w:eastAsia="Tahoma" w:hAnsi="Tahoma" w:cs="Tahoma"/>
-          <w:color w:val="000000"/>
-          <w:sz w:val="18"/>
-          <w:szCs w:val="18"/>
-        </w:rPr>
-        <w:t xml:space="preserve"> as per requirement</w:t>
+        <w:t>Experience on .</w:t>
+      </w:r>
+      <w:r>
+        <w:rPr>
+          <w:rFonts w:ascii="Tahoma" w:eastAsia="Tahoma" w:hAnsi="Tahoma" w:cs="Tahoma"/>
+          <w:color w:val="000000"/>
+          <w:sz w:val="18"/>
+          <w:szCs w:val="18"/>
+        </w:rPr>
+        <w:t>n</w:t>
+      </w:r>
+      <w:r>
+        <w:rPr>
+          <w:rFonts w:ascii="Tahoma" w:eastAsia="Tahoma" w:hAnsi="Tahoma" w:cs="Tahoma"/>
+          <w:color w:val="000000"/>
+          <w:sz w:val="18"/>
+          <w:szCs w:val="18"/>
+        </w:rPr>
+        <w:t>et, .</w:t>
+      </w:r>
+      <w:r>
+        <w:rPr>
+          <w:rFonts w:ascii="Tahoma" w:eastAsia="Tahoma" w:hAnsi="Tahoma" w:cs="Tahoma"/>
+          <w:color w:val="000000"/>
+          <w:sz w:val="18"/>
+          <w:szCs w:val="18"/>
+        </w:rPr>
+        <w:t>n</w:t>
+      </w:r>
+      <w:r>
+        <w:rPr>
+          <w:rFonts w:ascii="Tahoma" w:eastAsia="Tahoma" w:hAnsi="Tahoma" w:cs="Tahoma"/>
+          <w:color w:val="000000"/>
+          <w:sz w:val="18"/>
+          <w:szCs w:val="18"/>
+        </w:rPr>
+        <w:t>et core</w:t>
+      </w:r>
+      <w:r>
+        <w:rPr>
+          <w:rFonts w:ascii="Tahoma" w:eastAsia="Tahoma" w:hAnsi="Tahoma" w:cs="Tahoma"/>
+          <w:color w:val="000000"/>
+          <w:sz w:val="18"/>
+          <w:szCs w:val="18"/>
+        </w:rPr>
+        <w:t>,</w:t>
+      </w:r>
+      <w:r>
+        <w:rPr>
+          <w:rFonts w:ascii="Tahoma" w:eastAsia="Tahoma" w:hAnsi="Tahoma" w:cs="Tahoma"/>
+          <w:color w:val="000000"/>
+          <w:sz w:val="18"/>
+          <w:szCs w:val="18"/>
+        </w:rPr>
+        <w:t xml:space="preserve"> MVC</w:t>
       </w:r>
       <w:r>
         <w:rPr>
@@ -727,7 +644,25 @@
           <w:sz w:val="18"/>
           <w:szCs w:val="18"/>
         </w:rPr>
-        <w:t>Excellent Communication and Analytical Skills.</w:t>
+        <w:t>Experience in development and design of Rest</w:t>
+      </w:r>
+      <w:r>
+        <w:rPr>
+          <w:rFonts w:ascii="Tahoma" w:eastAsia="Tahoma" w:hAnsi="Tahoma" w:cs="Tahoma"/>
+          <w:color w:val="000000"/>
+          <w:sz w:val="18"/>
+          <w:szCs w:val="18"/>
+        </w:rPr>
+        <w:t>-</w:t>
+      </w:r>
+      <w:r>
+        <w:rPr>
+          <w:rFonts w:ascii="Tahoma" w:eastAsia="Tahoma" w:hAnsi="Tahoma" w:cs="Tahoma"/>
+          <w:color w:val="000000"/>
+          <w:sz w:val="18"/>
+          <w:szCs w:val="18"/>
+        </w:rPr>
+        <w:t>API and web services.</w:t>
       </w:r>
     </w:p>
     <w:p>
@@ -757,43 +692,7 @@
           <w:sz w:val="18"/>
           <w:szCs w:val="18"/>
         </w:rPr>
-        <w:t>Can work as a team</w:t>
-      </w:r>
-      <w:r>
-        <w:rPr>
-          <w:rFonts w:ascii="Tahoma" w:eastAsia="Tahoma" w:hAnsi="Tahoma" w:cs="Tahoma"/>
-          <w:color w:val="000000"/>
-          <w:sz w:val="18"/>
-          <w:szCs w:val="18"/>
-        </w:rPr>
-        <w:t xml:space="preserve"> and</w:t>
-      </w:r>
-      <w:r>
-        <w:rPr>
-          <w:rFonts w:ascii="Tahoma" w:eastAsia="Tahoma" w:hAnsi="Tahoma" w:cs="Tahoma"/>
-          <w:color w:val="000000"/>
-          <w:sz w:val="18"/>
-          <w:szCs w:val="18"/>
-        </w:rPr>
-        <w:t xml:space="preserve"> </w:t>
-      </w:r>
-      <w:r>
-        <w:rPr>
-          <w:rFonts w:ascii="Tahoma" w:eastAsia="Tahoma" w:hAnsi="Tahoma" w:cs="Tahoma"/>
-          <w:color w:val="000000"/>
-          <w:sz w:val="18"/>
-          <w:szCs w:val="18"/>
-        </w:rPr>
-        <w:t>independently</w:t>
-      </w:r>
-      <w:r>
-        <w:rPr>
-          <w:rFonts w:ascii="Tahoma" w:eastAsia="Tahoma" w:hAnsi="Tahoma" w:cs="Tahoma"/>
-          <w:color w:val="000000"/>
-          <w:sz w:val="18"/>
-          <w:szCs w:val="18"/>
-        </w:rPr>
-        <w:t>.</w:t>
+        <w:t xml:space="preserve">Experience in SQL Server, able to write complex SP by considering performance of application. </w:t>
       </w:r>
     </w:p>
     <w:p>
@@ -811,28 +710,20 @@
         </w:pBdr>
         <w:spacing w:after="0" w:line="220" w:lineRule="auto"/>
         <w:rPr>
-          <w:color w:val="000000"/>
-          <w:sz w:val="18"/>
-          <w:szCs w:val="18"/>
-        </w:rPr>
-      </w:pPr>
-      <w:r>
-        <w:rPr>
-          <w:rFonts w:ascii="Tahoma" w:eastAsia="Tahoma" w:hAnsi="Tahoma" w:cs="Tahoma"/>
-          <w:color w:val="000000"/>
-          <w:sz w:val="18"/>
-          <w:szCs w:val="18"/>
-        </w:rPr>
-        <w:t xml:space="preserve">Quick Learner, </w:t>
-      </w:r>
-      <w:r>
-        <w:rPr>
-          <w:rFonts w:ascii="Tahoma" w:eastAsia="Tahoma" w:hAnsi="Tahoma" w:cs="Tahoma"/>
-          <w:color w:val="000000"/>
-          <w:sz w:val="18"/>
-          <w:szCs w:val="18"/>
-        </w:rPr>
-        <w:t>Proactive and Optimistic.</w:t>
+          <w:rFonts w:ascii="Tahoma" w:eastAsia="Tahoma" w:hAnsi="Tahoma" w:cs="Tahoma"/>
+          <w:color w:val="000000"/>
+          <w:sz w:val="18"/>
+          <w:szCs w:val="18"/>
+        </w:rPr>
+      </w:pPr>
+      <w:r>
+        <w:rPr>
+          <w:rFonts w:ascii="Tahoma" w:eastAsia="Tahoma" w:hAnsi="Tahoma" w:cs="Tahoma"/>
+          <w:color w:val="000000"/>
+          <w:sz w:val="18"/>
+          <w:szCs w:val="18"/>
+        </w:rPr>
+        <w:t>Experience on jQuery and able to work on ReactJS and angular as well.</w:t>
       </w:r>
     </w:p>
     <w:p>
@@ -862,16 +753,7 @@
           <w:sz w:val="18"/>
           <w:szCs w:val="18"/>
         </w:rPr>
-        <w:t>Handled small team</w:t>
-      </w:r>
-      <w:r>
-        <w:rPr>
-          <w:rFonts w:ascii="Tahoma" w:eastAsia="Tahoma" w:hAnsi="Tahoma" w:cs="Tahoma"/>
-          <w:color w:val="000000"/>
-          <w:sz w:val="18"/>
-          <w:szCs w:val="18"/>
-        </w:rPr>
-        <w:t>.</w:t>
+        <w:t>Knowledge of Gits, DevOps, Azure, SVN</w:t>
       </w:r>
     </w:p>
     <w:p>
@@ -901,16 +783,63 @@
           <w:sz w:val="18"/>
           <w:szCs w:val="18"/>
         </w:rPr>
-        <w:t>Created technical specification document</w:t>
-      </w:r>
-      <w:r>
-        <w:rPr>
-          <w:rFonts w:ascii="Tahoma" w:eastAsia="Tahoma" w:hAnsi="Tahoma" w:cs="Tahoma"/>
-          <w:color w:val="000000"/>
-          <w:sz w:val="18"/>
-          <w:szCs w:val="18"/>
-        </w:rPr>
-        <w:t xml:space="preserve"> and designed project structure.</w:t>
+        <w:t xml:space="preserve">Knowledge of JS Charts like </w:t>
+      </w:r>
+      <w:proofErr w:type="spellStart"/>
+      <w:r>
+        <w:rPr>
+          <w:rFonts w:ascii="Tahoma" w:eastAsia="Tahoma" w:hAnsi="Tahoma" w:cs="Tahoma"/>
+          <w:color w:val="000000"/>
+          <w:sz w:val="18"/>
+          <w:szCs w:val="18"/>
+        </w:rPr>
+        <w:t>Devextream</w:t>
+      </w:r>
+      <w:proofErr w:type="spellEnd"/>
+      <w:r>
+        <w:rPr>
+          <w:rFonts w:ascii="Tahoma" w:eastAsia="Tahoma" w:hAnsi="Tahoma" w:cs="Tahoma"/>
+          <w:color w:val="000000"/>
+          <w:sz w:val="18"/>
+          <w:szCs w:val="18"/>
+        </w:rPr>
+        <w:t>,</w:t>
+      </w:r>
+      <w:r>
+        <w:rPr>
+          <w:rFonts w:ascii="Tahoma" w:eastAsia="Tahoma" w:hAnsi="Tahoma" w:cs="Tahoma"/>
+          <w:color w:val="000000"/>
+          <w:sz w:val="18"/>
+          <w:szCs w:val="18"/>
+        </w:rPr>
+        <w:t xml:space="preserve"> Kendo-UI,</w:t>
+      </w:r>
+      <w:r>
+        <w:rPr>
+          <w:rFonts w:ascii="Tahoma" w:eastAsia="Tahoma" w:hAnsi="Tahoma" w:cs="Tahoma"/>
+          <w:color w:val="000000"/>
+          <w:sz w:val="18"/>
+          <w:szCs w:val="18"/>
+        </w:rPr>
+        <w:t xml:space="preserve"> Apex</w:t>
+      </w:r>
+      <w:r>
+        <w:rPr>
+          <w:rFonts w:ascii="Tahoma" w:eastAsia="Tahoma" w:hAnsi="Tahoma" w:cs="Tahoma"/>
+          <w:color w:val="000000"/>
+          <w:sz w:val="18"/>
+          <w:szCs w:val="18"/>
+        </w:rPr>
+        <w:t>-</w:t>
+      </w:r>
+      <w:r>
+        <w:rPr>
+          <w:rFonts w:ascii="Tahoma" w:eastAsia="Tahoma" w:hAnsi="Tahoma" w:cs="Tahoma"/>
+          <w:color w:val="000000"/>
+          <w:sz w:val="18"/>
+          <w:szCs w:val="18"/>
+        </w:rPr>
+        <w:t>Chart, Datatable.js etc.</w:t>
       </w:r>
     </w:p>
     <w:p>
@@ -940,51 +869,52 @@
           <w:sz w:val="18"/>
           <w:szCs w:val="18"/>
         </w:rPr>
-        <w:t>Studying Python for AI related development</w:t>
-      </w:r>
-      <w:r>
-        <w:rPr>
-          <w:rFonts w:ascii="Tahoma" w:eastAsia="Tahoma" w:hAnsi="Tahoma" w:cs="Tahoma"/>
-          <w:color w:val="000000"/>
-          <w:sz w:val="18"/>
-          <w:szCs w:val="18"/>
-        </w:rPr>
-        <w:t xml:space="preserve">, Completed </w:t>
-      </w:r>
-      <w:r>
-        <w:rPr>
-          <w:rFonts w:ascii="Tahoma" w:eastAsia="Tahoma" w:hAnsi="Tahoma" w:cs="Tahoma"/>
-          <w:color w:val="000000"/>
-          <w:sz w:val="18"/>
-          <w:szCs w:val="18"/>
-        </w:rPr>
-        <w:t>Certification in React JS</w:t>
-      </w:r>
-      <w:r>
-        <w:rPr>
-          <w:color w:val="000000"/>
-          <w:sz w:val="18"/>
-          <w:szCs w:val="18"/>
-        </w:rPr>
-        <w:t xml:space="preserve"> and </w:t>
-      </w:r>
-      <w:r>
-        <w:rPr>
-          <w:rFonts w:ascii="Tahoma" w:eastAsia="Tahoma" w:hAnsi="Tahoma" w:cs="Tahoma"/>
-          <w:color w:val="000000"/>
-          <w:sz w:val="18"/>
-          <w:szCs w:val="18"/>
-        </w:rPr>
-        <w:t xml:space="preserve">Generative </w:t>
-      </w:r>
-      <w:r>
-        <w:rPr>
-          <w:rFonts w:ascii="Tahoma" w:eastAsia="Tahoma" w:hAnsi="Tahoma" w:cs="Tahoma"/>
-          <w:color w:val="000000"/>
-          <w:sz w:val="18"/>
-          <w:szCs w:val="18"/>
-        </w:rPr>
-        <w:t>AI</w:t>
+        <w:t xml:space="preserve">Able to customize existing plugin </w:t>
+      </w:r>
+      <w:r>
+        <w:rPr>
+          <w:rFonts w:ascii="Tahoma" w:eastAsia="Tahoma" w:hAnsi="Tahoma" w:cs="Tahoma"/>
+          <w:color w:val="000000"/>
+          <w:sz w:val="18"/>
+          <w:szCs w:val="18"/>
+        </w:rPr>
+        <w:t>and</w:t>
+      </w:r>
+      <w:r>
+        <w:rPr>
+          <w:rFonts w:ascii="Tahoma" w:eastAsia="Tahoma" w:hAnsi="Tahoma" w:cs="Tahoma"/>
+          <w:color w:val="000000"/>
+          <w:sz w:val="18"/>
+          <w:szCs w:val="18"/>
+        </w:rPr>
+        <w:t xml:space="preserve"> can create</w:t>
+      </w:r>
+      <w:r>
+        <w:rPr>
+          <w:rFonts w:ascii="Tahoma" w:eastAsia="Tahoma" w:hAnsi="Tahoma" w:cs="Tahoma"/>
+          <w:color w:val="000000"/>
+          <w:sz w:val="18"/>
+          <w:szCs w:val="18"/>
+        </w:rPr>
+        <w:t xml:space="preserve"> </w:t>
+      </w:r>
+      <w:r>
+        <w:rPr>
+          <w:rFonts w:ascii="Tahoma" w:eastAsia="Tahoma" w:hAnsi="Tahoma" w:cs="Tahoma"/>
+          <w:color w:val="000000"/>
+          <w:sz w:val="18"/>
+          <w:szCs w:val="18"/>
+        </w:rPr>
+        <w:t xml:space="preserve">new </w:t>
+      </w:r>
+      <w:r>
+        <w:rPr>
+          <w:rFonts w:ascii="Tahoma" w:eastAsia="Tahoma" w:hAnsi="Tahoma" w:cs="Tahoma"/>
+          <w:color w:val="000000"/>
+          <w:sz w:val="18"/>
+          <w:szCs w:val="18"/>
+        </w:rPr>
+        <w:t>jQuery Plugins as per requirement.</w:t>
       </w:r>
     </w:p>
     <w:p>
@@ -1654,14 +1584,25 @@
                 <w:szCs w:val="16"/>
               </w:rPr>
             </w:pPr>
-            <w:r>
-              <w:rPr>
-                <w:rFonts w:ascii="Tahoma" w:eastAsia="Tahoma" w:hAnsi="Tahoma" w:cs="Tahoma"/>
-                <w:color w:val="000000"/>
-                <w:sz w:val="16"/>
-                <w:szCs w:val="16"/>
-              </w:rPr>
-              <w:t>Datacomp web technologies India PVT LTD, Mumbai</w:t>
+            <w:proofErr w:type="spellStart"/>
+            <w:r>
+              <w:rPr>
+                <w:rFonts w:ascii="Tahoma" w:eastAsia="Tahoma" w:hAnsi="Tahoma" w:cs="Tahoma"/>
+                <w:color w:val="000000"/>
+                <w:sz w:val="16"/>
+                <w:szCs w:val="16"/>
+              </w:rPr>
+              <w:t>Datacomp</w:t>
+            </w:r>
+            <w:proofErr w:type="spellEnd"/>
+            <w:r>
+              <w:rPr>
+                <w:rFonts w:ascii="Tahoma" w:eastAsia="Tahoma" w:hAnsi="Tahoma" w:cs="Tahoma"/>
+                <w:color w:val="000000"/>
+                <w:sz w:val="16"/>
+                <w:szCs w:val="16"/>
+              </w:rPr>
+              <w:t xml:space="preserve"> web technologies India PVT LTD, Mumbai</w:t>
             </w:r>
           </w:p>
         </w:tc>
@@ -1834,7 +1775,27 @@
                 <w:sz w:val="16"/>
                 <w:szCs w:val="16"/>
               </w:rPr>
-              <w:t>Violet InfoSystems, Mumbai</w:t>
+              <w:t xml:space="preserve">Violet </w:t>
+            </w:r>
+            <w:proofErr w:type="spellStart"/>
+            <w:r>
+              <w:rPr>
+                <w:rFonts w:ascii="Tahoma" w:eastAsia="Tahoma" w:hAnsi="Tahoma" w:cs="Tahoma"/>
+                <w:color w:val="000000"/>
+                <w:sz w:val="16"/>
+                <w:szCs w:val="16"/>
+              </w:rPr>
+              <w:t>InfoSystems</w:t>
+            </w:r>
+            <w:proofErr w:type="spellEnd"/>
+            <w:r>
+              <w:rPr>
+                <w:rFonts w:ascii="Tahoma" w:eastAsia="Tahoma" w:hAnsi="Tahoma" w:cs="Tahoma"/>
+                <w:color w:val="000000"/>
+                <w:sz w:val="16"/>
+                <w:szCs w:val="16"/>
+              </w:rPr>
+              <w:t>, Mumbai</w:t>
             </w:r>
           </w:p>
         </w:tc>
@@ -2730,14 +2691,25 @@
                 <w:szCs w:val="16"/>
               </w:rPr>
             </w:pPr>
-            <w:r>
-              <w:rPr>
-                <w:rFonts w:ascii="Tahoma" w:eastAsia="Tahoma" w:hAnsi="Tahoma" w:cs="Tahoma"/>
-                <w:color w:val="000000"/>
-                <w:sz w:val="16"/>
-                <w:szCs w:val="16"/>
-              </w:rPr>
-              <w:t>Hiray College</w:t>
+            <w:proofErr w:type="spellStart"/>
+            <w:r>
+              <w:rPr>
+                <w:rFonts w:ascii="Tahoma" w:eastAsia="Tahoma" w:hAnsi="Tahoma" w:cs="Tahoma"/>
+                <w:color w:val="000000"/>
+                <w:sz w:val="16"/>
+                <w:szCs w:val="16"/>
+              </w:rPr>
+              <w:t>Hiray</w:t>
+            </w:r>
+            <w:proofErr w:type="spellEnd"/>
+            <w:r>
+              <w:rPr>
+                <w:rFonts w:ascii="Tahoma" w:eastAsia="Tahoma" w:hAnsi="Tahoma" w:cs="Tahoma"/>
+                <w:color w:val="000000"/>
+                <w:sz w:val="16"/>
+                <w:szCs w:val="16"/>
+              </w:rPr>
+              <w:t xml:space="preserve"> College</w:t>
             </w:r>
           </w:p>
         </w:tc>
@@ -3539,7 +3511,34 @@
           <w:sz w:val="18"/>
           <w:szCs w:val="18"/>
         </w:rPr>
-        <w:t xml:space="preserve">Simplified big complex SQL SP to make fast execution. </w:t>
+        <w:t>Optimized</w:t>
+      </w:r>
+      <w:r>
+        <w:rPr>
+          <w:rFonts w:ascii="Tahoma" w:eastAsia="Tahoma" w:hAnsi="Tahoma" w:cs="Tahoma"/>
+          <w:color w:val="000000"/>
+          <w:sz w:val="18"/>
+          <w:szCs w:val="18"/>
+        </w:rPr>
+        <w:t xml:space="preserve"> big complex SQL SP to make fast</w:t>
+      </w:r>
+      <w:r>
+        <w:rPr>
+          <w:rFonts w:ascii="Tahoma" w:eastAsia="Tahoma" w:hAnsi="Tahoma" w:cs="Tahoma"/>
+          <w:color w:val="000000"/>
+          <w:sz w:val="18"/>
+          <w:szCs w:val="18"/>
+        </w:rPr>
+        <w:t>er</w:t>
+      </w:r>
+      <w:r>
+        <w:rPr>
+          <w:rFonts w:ascii="Tahoma" w:eastAsia="Tahoma" w:hAnsi="Tahoma" w:cs="Tahoma"/>
+          <w:color w:val="000000"/>
+          <w:sz w:val="18"/>
+          <w:szCs w:val="18"/>
+        </w:rPr>
+        <w:t xml:space="preserve"> execution. </w:t>
       </w:r>
     </w:p>
     <w:p>
@@ -3570,56 +3569,52 @@
           <w:sz w:val="18"/>
           <w:szCs w:val="18"/>
         </w:rPr>
-        <w:t xml:space="preserve">Implemented Amazon Seller API (Amazon MWS) using </w:t>
-      </w:r>
-      <w:r>
-        <w:rPr>
-          <w:rFonts w:ascii="Tahoma" w:eastAsia="Tahoma" w:hAnsi="Tahoma" w:cs="Tahoma"/>
-          <w:color w:val="000000"/>
-          <w:sz w:val="18"/>
-          <w:szCs w:val="18"/>
-        </w:rPr>
-        <w:t>C#</w:t>
-      </w:r>
-      <w:r>
-        <w:rPr>
-          <w:rFonts w:ascii="Tahoma" w:eastAsia="Tahoma" w:hAnsi="Tahoma" w:cs="Tahoma"/>
-          <w:color w:val="000000"/>
-          <w:sz w:val="18"/>
-          <w:szCs w:val="18"/>
-        </w:rPr>
-        <w:t xml:space="preserve">. </w:t>
-      </w:r>
-    </w:p>
-    <w:p>
-      <w:pPr>
-        <w:numPr>
-          <w:ilvl w:val="0"/>
-          <w:numId w:val="4"/>
-        </w:numPr>
-        <w:pBdr>
-          <w:top w:val="nil"/>
-          <w:left w:val="nil"/>
-          <w:bottom w:val="nil"/>
-          <w:right w:val="nil"/>
-          <w:between w:val="nil"/>
-        </w:pBdr>
-        <w:spacing w:after="0" w:line="220" w:lineRule="auto"/>
-        <w:rPr>
-          <w:rFonts w:ascii="Tahoma" w:eastAsia="Tahoma" w:hAnsi="Tahoma" w:cs="Tahoma"/>
-          <w:color w:val="000000"/>
-          <w:sz w:val="18"/>
-          <w:szCs w:val="18"/>
-        </w:rPr>
-      </w:pPr>
-      <w:r>
-        <w:rPr>
-          <w:rFonts w:ascii="Tahoma" w:eastAsia="Tahoma" w:hAnsi="Tahoma" w:cs="Tahoma"/>
-          <w:color w:val="000000"/>
-          <w:sz w:val="18"/>
-          <w:szCs w:val="18"/>
-        </w:rPr>
-        <w:t>Implemented LDAP authentication</w:t>
+        <w:t>Implemented</w:t>
+      </w:r>
+      <w:r>
+        <w:rPr>
+          <w:rFonts w:ascii="Tahoma" w:eastAsia="Tahoma" w:hAnsi="Tahoma" w:cs="Tahoma"/>
+          <w:color w:val="000000"/>
+          <w:sz w:val="18"/>
+          <w:szCs w:val="18"/>
+        </w:rPr>
+        <w:t xml:space="preserve"> multiple authentications in same application</w:t>
+      </w:r>
+      <w:r>
+        <w:rPr>
+          <w:rFonts w:ascii="Tahoma" w:eastAsia="Tahoma" w:hAnsi="Tahoma" w:cs="Tahoma"/>
+          <w:color w:val="000000"/>
+          <w:sz w:val="18"/>
+          <w:szCs w:val="18"/>
+        </w:rPr>
+        <w:t xml:space="preserve"> </w:t>
+      </w:r>
+      <w:r>
+        <w:rPr>
+          <w:rFonts w:ascii="Tahoma" w:eastAsia="Tahoma" w:hAnsi="Tahoma" w:cs="Tahoma"/>
+          <w:color w:val="000000"/>
+          <w:sz w:val="18"/>
+          <w:szCs w:val="18"/>
+        </w:rPr>
+        <w:t>(</w:t>
+      </w:r>
+      <w:r>
+        <w:rPr>
+          <w:rFonts w:ascii="Tahoma" w:eastAsia="Tahoma" w:hAnsi="Tahoma" w:cs="Tahoma"/>
+          <w:color w:val="000000"/>
+          <w:sz w:val="18"/>
+          <w:szCs w:val="18"/>
+        </w:rPr>
+        <w:t xml:space="preserve">LDAP </w:t>
+      </w:r>
+      <w:r>
+        <w:rPr>
+          <w:rFonts w:ascii="Tahoma" w:eastAsia="Tahoma" w:hAnsi="Tahoma" w:cs="Tahoma"/>
+          <w:color w:val="000000"/>
+          <w:sz w:val="18"/>
+          <w:szCs w:val="18"/>
+        </w:rPr>
+        <w:t>and CEAG)</w:t>
       </w:r>
       <w:r>
         <w:rPr>
@@ -3974,7 +3969,21 @@
                 <w:sz w:val="20"/>
                 <w:szCs w:val="20"/>
               </w:rPr>
-              <w:t xml:space="preserve"> team, I have consumed Python API to my API.</w:t>
+              <w:t xml:space="preserve"> team, I have consumed Python API to </w:t>
+            </w:r>
+            <w:r>
+              <w:rPr>
+                <w:sz w:val="20"/>
+                <w:szCs w:val="20"/>
+              </w:rPr>
+              <w:t>application</w:t>
+            </w:r>
+            <w:r>
+              <w:rPr>
+                <w:sz w:val="20"/>
+                <w:szCs w:val="20"/>
+              </w:rPr>
+              <w:t>.</w:t>
             </w:r>
             <w:r>
               <w:rPr>
@@ -4020,13 +4029,23 @@
                 <w:szCs w:val="20"/>
               </w:rPr>
             </w:pPr>
+            <w:proofErr w:type="spellStart"/>
             <w:r>
               <w:rPr>
                 <w:b/>
                 <w:sz w:val="20"/>
                 <w:szCs w:val="20"/>
               </w:rPr>
-              <w:t>Kornea AI</w:t>
+              <w:t>Kornea</w:t>
+            </w:r>
+            <w:proofErr w:type="spellEnd"/>
+            <w:r>
+              <w:rPr>
+                <w:b/>
+                <w:sz w:val="20"/>
+                <w:szCs w:val="20"/>
+              </w:rPr>
+              <w:t xml:space="preserve"> AI</w:t>
             </w:r>
           </w:p>
         </w:tc>
@@ -4260,7 +4279,28 @@
                 <w:sz w:val="20"/>
                 <w:szCs w:val="20"/>
               </w:rPr>
-              <w:t>Python API- Used to process all row data</w:t>
+              <w:t>Python API</w:t>
+            </w:r>
+            <w:r>
+              <w:rPr>
+                <w:sz w:val="20"/>
+                <w:szCs w:val="20"/>
+              </w:rPr>
+              <w:t xml:space="preserve"> </w:t>
+            </w:r>
+            <w:r>
+              <w:rPr>
+                <w:sz w:val="20"/>
+                <w:szCs w:val="20"/>
+              </w:rPr>
+              <w:t>–</w:t>
+            </w:r>
+            <w:r>
+              <w:rPr>
+                <w:sz w:val="20"/>
+                <w:szCs w:val="20"/>
+              </w:rPr>
+              <w:t xml:space="preserve"> Used to process all row data</w:t>
             </w:r>
             <w:r>
               <w:rPr>
@@ -4311,7 +4351,7 @@
                 <w:sz w:val="20"/>
                 <w:szCs w:val="20"/>
               </w:rPr>
-              <w:t xml:space="preserve"> Developed using .net core, and 3rd party controls</w:t>
+              <w:t xml:space="preserve"> Developed using .net core and 3rd party controls</w:t>
             </w:r>
           </w:p>
         </w:tc>
@@ -4351,6 +4391,7 @@
                 <w:szCs w:val="20"/>
               </w:rPr>
             </w:pPr>
+            <w:proofErr w:type="spellStart"/>
             <w:r>
               <w:rPr>
                 <w:b/>
@@ -4359,6 +4400,7 @@
               </w:rPr>
               <w:t>Kornea</w:t>
             </w:r>
+            <w:proofErr w:type="spellEnd"/>
           </w:p>
         </w:tc>
         <w:tc>
@@ -4398,6 +4440,7 @@
               </w:rPr>
               <w:t xml:space="preserve">, jQuery, SQL, </w:t>
             </w:r>
+            <w:proofErr w:type="spellStart"/>
             <w:r>
               <w:rPr>
                 <w:b/>
@@ -4406,6 +4449,7 @@
               </w:rPr>
               <w:t>Devextream</w:t>
             </w:r>
+            <w:proofErr w:type="spellEnd"/>
           </w:p>
         </w:tc>
         <w:tc>
@@ -4503,7 +4547,7 @@
                 <w:sz w:val="20"/>
                 <w:szCs w:val="20"/>
               </w:rPr>
-              <w:t>Web app- Application to show reports. Developed using .net, and 3rd party controls</w:t>
+              <w:t>Web app- Application to show reports. Developed using .net and 3rd party controls</w:t>
             </w:r>
           </w:p>
         </w:tc>
@@ -4731,8 +4775,34 @@
                 <w:sz w:val="20"/>
                 <w:szCs w:val="20"/>
               </w:rPr>
-              <w:t>.Net core, C#, SQL, Ajax, jQuery, Devextream</w:t>
-            </w:r>
+              <w:t>.</w:t>
+            </w:r>
+            <w:r>
+              <w:rPr>
+                <w:b/>
+                <w:sz w:val="20"/>
+                <w:szCs w:val="20"/>
+              </w:rPr>
+              <w:t>n</w:t>
+            </w:r>
+            <w:r>
+              <w:rPr>
+                <w:b/>
+                <w:sz w:val="20"/>
+                <w:szCs w:val="20"/>
+              </w:rPr>
+              <w:t xml:space="preserve">et core, C#, SQL, Ajax, jQuery, </w:t>
+            </w:r>
+            <w:proofErr w:type="spellStart"/>
+            <w:r>
+              <w:rPr>
+                <w:b/>
+                <w:sz w:val="20"/>
+                <w:szCs w:val="20"/>
+              </w:rPr>
+              <w:t>Devextream</w:t>
+            </w:r>
+            <w:proofErr w:type="spellEnd"/>
           </w:p>
         </w:tc>
         <w:tc>
@@ -4779,7 +4849,35 @@
                 <w:sz w:val="20"/>
                 <w:szCs w:val="20"/>
               </w:rPr>
-              <w:t>This is web application used to process Bills by review auto generated data from pdf using AI, this application used to re-correct PDF OCR data which is not able to auto-correct where human intervention is required.</w:t>
+              <w:t xml:space="preserve">This is web application used to process Bills by review auto generated data from </w:t>
+            </w:r>
+            <w:r>
+              <w:rPr>
+                <w:sz w:val="20"/>
+                <w:szCs w:val="20"/>
+              </w:rPr>
+              <w:t>PDF</w:t>
+            </w:r>
+            <w:r>
+              <w:rPr>
+                <w:sz w:val="20"/>
+                <w:szCs w:val="20"/>
+              </w:rPr>
+              <w:t xml:space="preserve"> using AI, this application used to re-correct </w:t>
+            </w:r>
+            <w:r>
+              <w:rPr>
+                <w:sz w:val="20"/>
+                <w:szCs w:val="20"/>
+              </w:rPr>
+              <w:t>PDF</w:t>
+            </w:r>
+            <w:r>
+              <w:rPr>
+                <w:sz w:val="20"/>
+                <w:szCs w:val="20"/>
+              </w:rPr>
+              <w:t xml:space="preserve"> OCR data which is not able to auto-correct where human intervention is required.</w:t>
             </w:r>
           </w:p>
         </w:tc>
@@ -4841,7 +4939,7 @@
           <w:sz w:val="18"/>
           <w:szCs w:val="18"/>
         </w:rPr>
-        <w:t>Attended a workshop on Kendo Chart and JS Chart.</w:t>
+        <w:t xml:space="preserve">Attended a workshop on Kendo Chart and JS Chart. </w:t>
       </w:r>
     </w:p>
     <w:p>
@@ -4872,38 +4970,27 @@
           <w:sz w:val="18"/>
           <w:szCs w:val="18"/>
         </w:rPr>
-        <w:t xml:space="preserve">Attended a seminar on cloud computing. </w:t>
-      </w:r>
-    </w:p>
-    <w:p>
-      <w:pPr>
-        <w:numPr>
-          <w:ilvl w:val="0"/>
-          <w:numId w:val="4"/>
-        </w:numPr>
-        <w:pBdr>
-          <w:top w:val="nil"/>
-          <w:left w:val="nil"/>
-          <w:bottom w:val="nil"/>
-          <w:right w:val="nil"/>
-          <w:between w:val="nil"/>
-        </w:pBdr>
-        <w:spacing w:after="0" w:line="220" w:lineRule="auto"/>
-        <w:rPr>
-          <w:rFonts w:ascii="Tahoma" w:eastAsia="Tahoma" w:hAnsi="Tahoma" w:cs="Tahoma"/>
-          <w:color w:val="000000"/>
-          <w:sz w:val="18"/>
-          <w:szCs w:val="18"/>
-        </w:rPr>
-      </w:pPr>
-      <w:r>
-        <w:rPr>
-          <w:rFonts w:ascii="Tahoma" w:eastAsia="Tahoma" w:hAnsi="Tahoma" w:cs="Tahoma"/>
-          <w:color w:val="000000"/>
-          <w:sz w:val="18"/>
-          <w:szCs w:val="18"/>
-        </w:rPr>
-        <w:t xml:space="preserve">Handled events of Eternia organized by Hiray College. </w:t>
+        <w:t xml:space="preserve">Handled events of Eternia organized by </w:t>
+      </w:r>
+      <w:proofErr w:type="spellStart"/>
+      <w:r>
+        <w:rPr>
+          <w:rFonts w:ascii="Tahoma" w:eastAsia="Tahoma" w:hAnsi="Tahoma" w:cs="Tahoma"/>
+          <w:color w:val="000000"/>
+          <w:sz w:val="18"/>
+          <w:szCs w:val="18"/>
+        </w:rPr>
+        <w:t>Hiray</w:t>
+      </w:r>
+      <w:proofErr w:type="spellEnd"/>
+      <w:r>
+        <w:rPr>
+          <w:rFonts w:ascii="Tahoma" w:eastAsia="Tahoma" w:hAnsi="Tahoma" w:cs="Tahoma"/>
+          <w:color w:val="000000"/>
+          <w:sz w:val="18"/>
+          <w:szCs w:val="18"/>
+        </w:rPr>
+        <w:t xml:space="preserve"> College. </w:t>
       </w:r>
     </w:p>
     <w:p>
@@ -5004,21 +5091,21 @@
           <w:p>
             <w:pPr>
               <w:widowControl w:val="0"/>
-              <w:jc w:val="both"/>
-              <w:rPr>
-                <w:rFonts w:ascii="Times New Roman" w:eastAsia="Times New Roman" w:hAnsi="Times New Roman" w:cs="Times New Roman"/>
+              <w:spacing w:before="20" w:line="220" w:lineRule="auto"/>
+              <w:rPr>
+                <w:rFonts w:ascii="Tahoma" w:eastAsia="Tahoma" w:hAnsi="Tahoma" w:cs="Tahoma"/>
+                <w:color w:val="000000"/>
+                <w:sz w:val="16"/>
+                <w:szCs w:val="16"/>
+              </w:rPr>
+            </w:pPr>
+            <w:r>
+              <w:rPr>
+                <w:rFonts w:ascii="Tahoma" w:eastAsia="Tahoma" w:hAnsi="Tahoma" w:cs="Tahoma"/>
                 <w:b/>
                 <w:color w:val="000000"/>
-                <w:sz w:val="18"/>
-                <w:szCs w:val="18"/>
-              </w:rPr>
-            </w:pPr>
-            <w:r>
-              <w:rPr>
-                <w:rFonts w:ascii="Times New Roman" w:eastAsia="Times New Roman" w:hAnsi="Times New Roman" w:cs="Times New Roman"/>
-                <w:b/>
-                <w:sz w:val="18"/>
-                <w:szCs w:val="18"/>
+                <w:sz w:val="16"/>
+                <w:szCs w:val="16"/>
               </w:rPr>
               <w:t>Date of Birth:</w:t>
             </w:r>
@@ -5031,17 +5118,20 @@
           <w:p>
             <w:pPr>
               <w:widowControl w:val="0"/>
-              <w:jc w:val="both"/>
-              <w:rPr>
-                <w:rFonts w:ascii="Times New Roman" w:eastAsia="Times New Roman" w:hAnsi="Times New Roman" w:cs="Times New Roman"/>
-                <w:color w:val="000000"/>
-              </w:rPr>
-            </w:pPr>
-            <w:r>
-              <w:rPr>
-                <w:rFonts w:ascii="Tahoma" w:eastAsia="Tahoma" w:hAnsi="Tahoma" w:cs="Tahoma"/>
-                <w:sz w:val="18"/>
-                <w:szCs w:val="18"/>
+              <w:spacing w:before="20" w:line="220" w:lineRule="auto"/>
+              <w:rPr>
+                <w:rFonts w:ascii="Tahoma" w:eastAsia="Tahoma" w:hAnsi="Tahoma" w:cs="Tahoma"/>
+                <w:color w:val="000000"/>
+                <w:sz w:val="16"/>
+                <w:szCs w:val="16"/>
+              </w:rPr>
+            </w:pPr>
+            <w:r>
+              <w:rPr>
+                <w:rFonts w:ascii="Tahoma" w:eastAsia="Tahoma" w:hAnsi="Tahoma" w:cs="Tahoma"/>
+                <w:color w:val="000000"/>
+                <w:sz w:val="16"/>
+                <w:szCs w:val="16"/>
               </w:rPr>
               <w:t>14/03/1992</w:t>
             </w:r>
@@ -5056,21 +5146,21 @@
           <w:p>
             <w:pPr>
               <w:widowControl w:val="0"/>
-              <w:jc w:val="both"/>
-              <w:rPr>
-                <w:rFonts w:ascii="Times New Roman" w:eastAsia="Times New Roman" w:hAnsi="Times New Roman" w:cs="Times New Roman"/>
+              <w:spacing w:before="20" w:line="220" w:lineRule="auto"/>
+              <w:rPr>
+                <w:rFonts w:ascii="Tahoma" w:eastAsia="Tahoma" w:hAnsi="Tahoma" w:cs="Tahoma"/>
+                <w:color w:val="000000"/>
+                <w:sz w:val="16"/>
+                <w:szCs w:val="16"/>
+              </w:rPr>
+            </w:pPr>
+            <w:r>
+              <w:rPr>
+                <w:rFonts w:ascii="Tahoma" w:eastAsia="Tahoma" w:hAnsi="Tahoma" w:cs="Tahoma"/>
                 <w:b/>
                 <w:color w:val="000000"/>
-                <w:sz w:val="18"/>
-                <w:szCs w:val="18"/>
-              </w:rPr>
-            </w:pPr>
-            <w:r>
-              <w:rPr>
-                <w:rFonts w:ascii="Times New Roman" w:eastAsia="Times New Roman" w:hAnsi="Times New Roman" w:cs="Times New Roman"/>
-                <w:b/>
-                <w:sz w:val="18"/>
-                <w:szCs w:val="18"/>
+                <w:sz w:val="16"/>
+                <w:szCs w:val="16"/>
               </w:rPr>
               <w:t>Gender</w:t>
             </w:r>
@@ -5083,17 +5173,20 @@
           <w:p>
             <w:pPr>
               <w:widowControl w:val="0"/>
-              <w:jc w:val="both"/>
-              <w:rPr>
-                <w:rFonts w:ascii="Times New Roman" w:eastAsia="Times New Roman" w:hAnsi="Times New Roman" w:cs="Times New Roman"/>
-                <w:color w:val="000000"/>
-              </w:rPr>
-            </w:pPr>
-            <w:r>
-              <w:rPr>
-                <w:rFonts w:ascii="Tahoma" w:eastAsia="Tahoma" w:hAnsi="Tahoma" w:cs="Tahoma"/>
-                <w:sz w:val="18"/>
-                <w:szCs w:val="18"/>
+              <w:spacing w:before="20" w:line="220" w:lineRule="auto"/>
+              <w:rPr>
+                <w:rFonts w:ascii="Tahoma" w:eastAsia="Tahoma" w:hAnsi="Tahoma" w:cs="Tahoma"/>
+                <w:color w:val="000000"/>
+                <w:sz w:val="16"/>
+                <w:szCs w:val="16"/>
+              </w:rPr>
+            </w:pPr>
+            <w:r>
+              <w:rPr>
+                <w:rFonts w:ascii="Tahoma" w:eastAsia="Tahoma" w:hAnsi="Tahoma" w:cs="Tahoma"/>
+                <w:color w:val="000000"/>
+                <w:sz w:val="16"/>
+                <w:szCs w:val="16"/>
               </w:rPr>
               <w:t>Male</w:t>
             </w:r>
@@ -5108,21 +5201,21 @@
           <w:p>
             <w:pPr>
               <w:widowControl w:val="0"/>
-              <w:jc w:val="both"/>
-              <w:rPr>
-                <w:rFonts w:ascii="Times New Roman" w:eastAsia="Times New Roman" w:hAnsi="Times New Roman" w:cs="Times New Roman"/>
+              <w:spacing w:before="20" w:line="220" w:lineRule="auto"/>
+              <w:rPr>
+                <w:rFonts w:ascii="Tahoma" w:eastAsia="Tahoma" w:hAnsi="Tahoma" w:cs="Tahoma"/>
+                <w:color w:val="000000"/>
+                <w:sz w:val="16"/>
+                <w:szCs w:val="16"/>
+              </w:rPr>
+            </w:pPr>
+            <w:r>
+              <w:rPr>
+                <w:rFonts w:ascii="Tahoma" w:eastAsia="Tahoma" w:hAnsi="Tahoma" w:cs="Tahoma"/>
                 <w:b/>
                 <w:color w:val="000000"/>
-                <w:sz w:val="18"/>
-                <w:szCs w:val="18"/>
-              </w:rPr>
-            </w:pPr>
-            <w:r>
-              <w:rPr>
-                <w:rFonts w:ascii="Times New Roman" w:eastAsia="Times New Roman" w:hAnsi="Times New Roman" w:cs="Times New Roman"/>
-                <w:b/>
-                <w:sz w:val="18"/>
-                <w:szCs w:val="18"/>
+                <w:sz w:val="16"/>
+                <w:szCs w:val="16"/>
               </w:rPr>
               <w:t>Nationality</w:t>
             </w:r>
@@ -5135,17 +5228,20 @@
           <w:p>
             <w:pPr>
               <w:widowControl w:val="0"/>
-              <w:jc w:val="both"/>
-              <w:rPr>
-                <w:rFonts w:ascii="Times New Roman" w:eastAsia="Times New Roman" w:hAnsi="Times New Roman" w:cs="Times New Roman"/>
-                <w:color w:val="000000"/>
-              </w:rPr>
-            </w:pPr>
-            <w:r>
-              <w:rPr>
-                <w:rFonts w:ascii="Tahoma" w:eastAsia="Tahoma" w:hAnsi="Tahoma" w:cs="Tahoma"/>
-                <w:sz w:val="18"/>
-                <w:szCs w:val="18"/>
+              <w:spacing w:before="20" w:line="220" w:lineRule="auto"/>
+              <w:rPr>
+                <w:rFonts w:ascii="Tahoma" w:eastAsia="Tahoma" w:hAnsi="Tahoma" w:cs="Tahoma"/>
+                <w:color w:val="000000"/>
+                <w:sz w:val="16"/>
+                <w:szCs w:val="16"/>
+              </w:rPr>
+            </w:pPr>
+            <w:r>
+              <w:rPr>
+                <w:rFonts w:ascii="Tahoma" w:eastAsia="Tahoma" w:hAnsi="Tahoma" w:cs="Tahoma"/>
+                <w:color w:val="000000"/>
+                <w:sz w:val="16"/>
+                <w:szCs w:val="16"/>
               </w:rPr>
               <w:t>Indian</w:t>
             </w:r>
@@ -5160,20 +5256,21 @@
           <w:p>
             <w:pPr>
               <w:widowControl w:val="0"/>
-              <w:jc w:val="both"/>
-              <w:rPr>
-                <w:rFonts w:ascii="Times New Roman" w:eastAsia="Times New Roman" w:hAnsi="Times New Roman" w:cs="Times New Roman"/>
+              <w:spacing w:before="20" w:line="220" w:lineRule="auto"/>
+              <w:rPr>
+                <w:rFonts w:ascii="Tahoma" w:eastAsia="Tahoma" w:hAnsi="Tahoma" w:cs="Tahoma"/>
+                <w:color w:val="000000"/>
+                <w:sz w:val="16"/>
+                <w:szCs w:val="16"/>
+              </w:rPr>
+            </w:pPr>
+            <w:r>
+              <w:rPr>
+                <w:rFonts w:ascii="Tahoma" w:eastAsia="Tahoma" w:hAnsi="Tahoma" w:cs="Tahoma"/>
                 <w:b/>
-                <w:sz w:val="18"/>
-                <w:szCs w:val="18"/>
-              </w:rPr>
-            </w:pPr>
-            <w:r>
-              <w:rPr>
-                <w:rFonts w:ascii="Times New Roman" w:eastAsia="Times New Roman" w:hAnsi="Times New Roman" w:cs="Times New Roman"/>
-                <w:b/>
-                <w:sz w:val="18"/>
-                <w:szCs w:val="18"/>
+                <w:color w:val="000000"/>
+                <w:sz w:val="16"/>
+                <w:szCs w:val="16"/>
               </w:rPr>
               <w:t>Marital Status</w:t>
             </w:r>
@@ -5186,17 +5283,20 @@
           <w:p>
             <w:pPr>
               <w:widowControl w:val="0"/>
-              <w:jc w:val="both"/>
-              <w:rPr>
-                <w:rFonts w:ascii="Times New Roman" w:eastAsia="Times New Roman" w:hAnsi="Times New Roman" w:cs="Times New Roman"/>
-                <w:color w:val="000000"/>
-              </w:rPr>
-            </w:pPr>
-            <w:r>
-              <w:rPr>
-                <w:rFonts w:ascii="Tahoma" w:eastAsia="Tahoma" w:hAnsi="Tahoma" w:cs="Tahoma"/>
-                <w:sz w:val="18"/>
-                <w:szCs w:val="18"/>
+              <w:spacing w:before="20" w:line="220" w:lineRule="auto"/>
+              <w:rPr>
+                <w:rFonts w:ascii="Tahoma" w:eastAsia="Tahoma" w:hAnsi="Tahoma" w:cs="Tahoma"/>
+                <w:color w:val="000000"/>
+                <w:sz w:val="16"/>
+                <w:szCs w:val="16"/>
+              </w:rPr>
+            </w:pPr>
+            <w:r>
+              <w:rPr>
+                <w:rFonts w:ascii="Tahoma" w:eastAsia="Tahoma" w:hAnsi="Tahoma" w:cs="Tahoma"/>
+                <w:color w:val="000000"/>
+                <w:sz w:val="16"/>
+                <w:szCs w:val="16"/>
               </w:rPr>
               <w:t>Single</w:t>
             </w:r>
@@ -5211,20 +5311,21 @@
           <w:p>
             <w:pPr>
               <w:widowControl w:val="0"/>
-              <w:jc w:val="both"/>
-              <w:rPr>
-                <w:rFonts w:ascii="Times New Roman" w:eastAsia="Times New Roman" w:hAnsi="Times New Roman" w:cs="Times New Roman"/>
+              <w:spacing w:before="20" w:line="220" w:lineRule="auto"/>
+              <w:rPr>
+                <w:rFonts w:ascii="Tahoma" w:eastAsia="Tahoma" w:hAnsi="Tahoma" w:cs="Tahoma"/>
+                <w:color w:val="000000"/>
+                <w:sz w:val="16"/>
+                <w:szCs w:val="16"/>
+              </w:rPr>
+            </w:pPr>
+            <w:r>
+              <w:rPr>
+                <w:rFonts w:ascii="Tahoma" w:eastAsia="Tahoma" w:hAnsi="Tahoma" w:cs="Tahoma"/>
                 <w:b/>
-                <w:sz w:val="18"/>
-                <w:szCs w:val="18"/>
-              </w:rPr>
-            </w:pPr>
-            <w:r>
-              <w:rPr>
-                <w:rFonts w:ascii="Times New Roman" w:eastAsia="Times New Roman" w:hAnsi="Times New Roman" w:cs="Times New Roman"/>
-                <w:b/>
-                <w:sz w:val="18"/>
-                <w:szCs w:val="18"/>
+                <w:color w:val="000000"/>
+                <w:sz w:val="16"/>
+                <w:szCs w:val="16"/>
               </w:rPr>
               <w:t>Permanent Address</w:t>
             </w:r>
@@ -5237,132 +5338,255 @@
           <w:p>
             <w:pPr>
               <w:widowControl w:val="0"/>
-              <w:jc w:val="both"/>
-              <w:rPr>
-                <w:rFonts w:ascii="Tahoma" w:eastAsia="Tahoma" w:hAnsi="Tahoma" w:cs="Tahoma"/>
-                <w:sz w:val="18"/>
-                <w:szCs w:val="18"/>
-              </w:rPr>
-            </w:pPr>
-            <w:r>
-              <w:rPr>
-                <w:rFonts w:ascii="Tahoma" w:eastAsia="Tahoma" w:hAnsi="Tahoma" w:cs="Tahoma"/>
-                <w:sz w:val="18"/>
-                <w:szCs w:val="18"/>
-              </w:rPr>
-              <w:t>16-B, Gori</w:t>
-            </w:r>
-            <w:r>
-              <w:rPr>
-                <w:rFonts w:ascii="Tahoma" w:eastAsia="Tahoma" w:hAnsi="Tahoma" w:cs="Tahoma"/>
-                <w:sz w:val="18"/>
-                <w:szCs w:val="18"/>
+              <w:spacing w:before="20" w:line="220" w:lineRule="auto"/>
+              <w:rPr>
+                <w:rFonts w:ascii="Tahoma" w:eastAsia="Tahoma" w:hAnsi="Tahoma" w:cs="Tahoma"/>
+                <w:color w:val="000000"/>
+                <w:sz w:val="16"/>
+                <w:szCs w:val="16"/>
+              </w:rPr>
+            </w:pPr>
+            <w:r>
+              <w:rPr>
+                <w:rFonts w:ascii="Tahoma" w:eastAsia="Tahoma" w:hAnsi="Tahoma" w:cs="Tahoma"/>
+                <w:color w:val="000000"/>
+                <w:sz w:val="16"/>
+                <w:szCs w:val="16"/>
+              </w:rPr>
+              <w:t>16-B,</w:t>
+            </w:r>
+            <w:r>
+              <w:rPr>
+                <w:rFonts w:ascii="Tahoma" w:eastAsia="Tahoma" w:hAnsi="Tahoma" w:cs="Tahoma"/>
+                <w:color w:val="000000"/>
+                <w:sz w:val="16"/>
+                <w:szCs w:val="16"/>
               </w:rPr>
               <w:t xml:space="preserve"> </w:t>
             </w:r>
             <w:r>
               <w:rPr>
                 <w:rFonts w:ascii="Tahoma" w:eastAsia="Tahoma" w:hAnsi="Tahoma" w:cs="Tahoma"/>
-                <w:sz w:val="18"/>
-                <w:szCs w:val="18"/>
+                <w:color w:val="000000"/>
+                <w:sz w:val="16"/>
+                <w:szCs w:val="16"/>
+              </w:rPr>
+              <w:t>Gori</w:t>
+            </w:r>
+            <w:r>
+              <w:rPr>
+                <w:rFonts w:ascii="Tahoma" w:eastAsia="Tahoma" w:hAnsi="Tahoma" w:cs="Tahoma"/>
+                <w:color w:val="000000"/>
+                <w:sz w:val="16"/>
+                <w:szCs w:val="16"/>
+              </w:rPr>
+              <w:t xml:space="preserve"> </w:t>
+            </w:r>
+            <w:r>
+              <w:rPr>
+                <w:rFonts w:ascii="Tahoma" w:eastAsia="Tahoma" w:hAnsi="Tahoma" w:cs="Tahoma"/>
+                <w:color w:val="000000"/>
+                <w:sz w:val="16"/>
+                <w:szCs w:val="16"/>
               </w:rPr>
               <w:t>Shankar</w:t>
             </w:r>
             <w:r>
               <w:rPr>
                 <w:rFonts w:ascii="Tahoma" w:eastAsia="Tahoma" w:hAnsi="Tahoma" w:cs="Tahoma"/>
-                <w:sz w:val="18"/>
-                <w:szCs w:val="18"/>
-              </w:rPr>
-              <w:t xml:space="preserve"> c</w:t>
-            </w:r>
-            <w:r>
-              <w:rPr>
-                <w:rFonts w:ascii="Tahoma" w:eastAsia="Tahoma" w:hAnsi="Tahoma" w:cs="Tahoma"/>
-                <w:sz w:val="18"/>
-                <w:szCs w:val="18"/>
-              </w:rPr>
-              <w:t xml:space="preserve">howl, KhothWadi, </w:t>
-            </w:r>
-            <w:r>
-              <w:rPr>
-                <w:rFonts w:ascii="Tahoma" w:eastAsia="Tahoma" w:hAnsi="Tahoma" w:cs="Tahoma"/>
-                <w:sz w:val="18"/>
-                <w:szCs w:val="18"/>
+                <w:color w:val="000000"/>
+                <w:sz w:val="16"/>
+                <w:szCs w:val="16"/>
+              </w:rPr>
+              <w:t xml:space="preserve"> </w:t>
+            </w:r>
+            <w:proofErr w:type="spellStart"/>
+            <w:r>
+              <w:rPr>
+                <w:rFonts w:ascii="Tahoma" w:eastAsia="Tahoma" w:hAnsi="Tahoma" w:cs="Tahoma"/>
+                <w:color w:val="000000"/>
+                <w:sz w:val="16"/>
+                <w:szCs w:val="16"/>
+              </w:rPr>
+              <w:t>c</w:t>
+            </w:r>
+            <w:r>
+              <w:rPr>
+                <w:rFonts w:ascii="Tahoma" w:eastAsia="Tahoma" w:hAnsi="Tahoma" w:cs="Tahoma"/>
+                <w:color w:val="000000"/>
+                <w:sz w:val="16"/>
+                <w:szCs w:val="16"/>
+              </w:rPr>
+              <w:t>howl</w:t>
+            </w:r>
+            <w:proofErr w:type="spellEnd"/>
+            <w:r>
+              <w:rPr>
+                <w:rFonts w:ascii="Tahoma" w:eastAsia="Tahoma" w:hAnsi="Tahoma" w:cs="Tahoma"/>
+                <w:color w:val="000000"/>
+                <w:sz w:val="16"/>
+                <w:szCs w:val="16"/>
+              </w:rPr>
+              <w:t xml:space="preserve">, </w:t>
+            </w:r>
+            <w:proofErr w:type="spellStart"/>
+            <w:r>
+              <w:rPr>
+                <w:rFonts w:ascii="Tahoma" w:eastAsia="Tahoma" w:hAnsi="Tahoma" w:cs="Tahoma"/>
+                <w:color w:val="000000"/>
+                <w:sz w:val="16"/>
+                <w:szCs w:val="16"/>
+              </w:rPr>
+              <w:t>KhothWadi</w:t>
+            </w:r>
+            <w:proofErr w:type="spellEnd"/>
+            <w:r>
+              <w:rPr>
+                <w:rFonts w:ascii="Tahoma" w:eastAsia="Tahoma" w:hAnsi="Tahoma" w:cs="Tahoma"/>
+                <w:color w:val="000000"/>
+                <w:sz w:val="16"/>
+                <w:szCs w:val="16"/>
+              </w:rPr>
+              <w:t xml:space="preserve">, </w:t>
+            </w:r>
+            <w:r>
+              <w:rPr>
+                <w:rFonts w:ascii="Tahoma" w:eastAsia="Tahoma" w:hAnsi="Tahoma" w:cs="Tahoma"/>
+                <w:color w:val="000000"/>
+                <w:sz w:val="16"/>
+                <w:szCs w:val="16"/>
               </w:rPr>
               <w:t>n</w:t>
             </w:r>
             <w:r>
               <w:rPr>
                 <w:rFonts w:ascii="Tahoma" w:eastAsia="Tahoma" w:hAnsi="Tahoma" w:cs="Tahoma"/>
-                <w:sz w:val="18"/>
-                <w:szCs w:val="18"/>
+                <w:color w:val="000000"/>
+                <w:sz w:val="16"/>
+                <w:szCs w:val="16"/>
               </w:rPr>
               <w:t>ear Sai</w:t>
             </w:r>
             <w:r>
               <w:rPr>
                 <w:rFonts w:ascii="Tahoma" w:eastAsia="Tahoma" w:hAnsi="Tahoma" w:cs="Tahoma"/>
-                <w:sz w:val="18"/>
-                <w:szCs w:val="18"/>
+                <w:color w:val="000000"/>
+                <w:sz w:val="16"/>
+                <w:szCs w:val="16"/>
               </w:rPr>
               <w:t xml:space="preserve"> </w:t>
             </w:r>
             <w:r>
               <w:rPr>
                 <w:rFonts w:ascii="Tahoma" w:eastAsia="Tahoma" w:hAnsi="Tahoma" w:cs="Tahoma"/>
-                <w:sz w:val="18"/>
-                <w:szCs w:val="18"/>
-              </w:rPr>
-              <w:t>Baba Mandir, Phiro</w:t>
-            </w:r>
-            <w:r>
-              <w:rPr>
-                <w:rFonts w:ascii="Tahoma" w:eastAsia="Tahoma" w:hAnsi="Tahoma" w:cs="Tahoma"/>
-                <w:sz w:val="18"/>
-                <w:szCs w:val="18"/>
-              </w:rPr>
-              <w:t xml:space="preserve">j </w:t>
-            </w:r>
-            <w:r>
-              <w:rPr>
-                <w:rFonts w:ascii="Tahoma" w:eastAsia="Tahoma" w:hAnsi="Tahoma" w:cs="Tahoma"/>
-                <w:sz w:val="18"/>
-                <w:szCs w:val="18"/>
+                <w:color w:val="000000"/>
+                <w:sz w:val="16"/>
+                <w:szCs w:val="16"/>
+              </w:rPr>
+              <w:t xml:space="preserve">Baba Mandir, </w:t>
+            </w:r>
+            <w:proofErr w:type="spellStart"/>
+            <w:r>
+              <w:rPr>
+                <w:rFonts w:ascii="Tahoma" w:eastAsia="Tahoma" w:hAnsi="Tahoma" w:cs="Tahoma"/>
+                <w:color w:val="000000"/>
+                <w:sz w:val="16"/>
+                <w:szCs w:val="16"/>
+              </w:rPr>
+              <w:t>Phiro</w:t>
+            </w:r>
+            <w:r>
+              <w:rPr>
+                <w:rFonts w:ascii="Tahoma" w:eastAsia="Tahoma" w:hAnsi="Tahoma" w:cs="Tahoma"/>
+                <w:color w:val="000000"/>
+                <w:sz w:val="16"/>
+                <w:szCs w:val="16"/>
+              </w:rPr>
+              <w:t>j</w:t>
+            </w:r>
+            <w:proofErr w:type="spellEnd"/>
+            <w:r>
+              <w:rPr>
+                <w:rFonts w:ascii="Tahoma" w:eastAsia="Tahoma" w:hAnsi="Tahoma" w:cs="Tahoma"/>
+                <w:color w:val="000000"/>
+                <w:sz w:val="16"/>
+                <w:szCs w:val="16"/>
+              </w:rPr>
+              <w:t xml:space="preserve"> </w:t>
+            </w:r>
+            <w:r>
+              <w:rPr>
+                <w:rFonts w:ascii="Tahoma" w:eastAsia="Tahoma" w:hAnsi="Tahoma" w:cs="Tahoma"/>
+                <w:color w:val="000000"/>
+                <w:sz w:val="16"/>
+                <w:szCs w:val="16"/>
               </w:rPr>
               <w:t xml:space="preserve">shah </w:t>
             </w:r>
-            <w:r>
-              <w:rPr>
-                <w:rFonts w:ascii="Tahoma" w:eastAsia="Tahoma" w:hAnsi="Tahoma" w:cs="Tahoma"/>
-                <w:sz w:val="18"/>
-                <w:szCs w:val="18"/>
+            <w:proofErr w:type="spellStart"/>
+            <w:r>
+              <w:rPr>
+                <w:rFonts w:ascii="Tahoma" w:eastAsia="Tahoma" w:hAnsi="Tahoma" w:cs="Tahoma"/>
+                <w:color w:val="000000"/>
+                <w:sz w:val="16"/>
+                <w:szCs w:val="16"/>
               </w:rPr>
               <w:t>m</w:t>
             </w:r>
             <w:r>
               <w:rPr>
                 <w:rFonts w:ascii="Tahoma" w:eastAsia="Tahoma" w:hAnsi="Tahoma" w:cs="Tahoma"/>
-                <w:sz w:val="18"/>
-                <w:szCs w:val="18"/>
-              </w:rPr>
-              <w:t xml:space="preserve">ehta </w:t>
-            </w:r>
-            <w:r>
-              <w:rPr>
-                <w:rFonts w:ascii="Tahoma" w:eastAsia="Tahoma" w:hAnsi="Tahoma" w:cs="Tahoma"/>
-                <w:sz w:val="18"/>
-                <w:szCs w:val="18"/>
+                <w:color w:val="000000"/>
+                <w:sz w:val="16"/>
+                <w:szCs w:val="16"/>
+              </w:rPr>
+              <w:t>ehta</w:t>
+            </w:r>
+            <w:proofErr w:type="spellEnd"/>
+            <w:r>
+              <w:rPr>
+                <w:rFonts w:ascii="Tahoma" w:eastAsia="Tahoma" w:hAnsi="Tahoma" w:cs="Tahoma"/>
+                <w:color w:val="000000"/>
+                <w:sz w:val="16"/>
+                <w:szCs w:val="16"/>
+              </w:rPr>
+              <w:t xml:space="preserve"> </w:t>
+            </w:r>
+            <w:r>
+              <w:rPr>
+                <w:rFonts w:ascii="Tahoma" w:eastAsia="Tahoma" w:hAnsi="Tahoma" w:cs="Tahoma"/>
+                <w:color w:val="000000"/>
+                <w:sz w:val="16"/>
+                <w:szCs w:val="16"/>
               </w:rPr>
               <w:t>r</w:t>
             </w:r>
             <w:r>
               <w:rPr>
                 <w:rFonts w:ascii="Tahoma" w:eastAsia="Tahoma" w:hAnsi="Tahoma" w:cs="Tahoma"/>
-                <w:sz w:val="18"/>
-                <w:szCs w:val="18"/>
-              </w:rPr>
-              <w:t>oad, Santacruz(w), Mumbai-400054, Maharashtra.</w:t>
+                <w:color w:val="000000"/>
+                <w:sz w:val="16"/>
+                <w:szCs w:val="16"/>
+              </w:rPr>
+              <w:t>oad, Santacruz</w:t>
+            </w:r>
+            <w:r>
+              <w:rPr>
+                <w:rFonts w:ascii="Tahoma" w:eastAsia="Tahoma" w:hAnsi="Tahoma" w:cs="Tahoma"/>
+                <w:color w:val="000000"/>
+                <w:sz w:val="16"/>
+                <w:szCs w:val="16"/>
+              </w:rPr>
+              <w:t>-</w:t>
+            </w:r>
+            <w:r>
+              <w:rPr>
+                <w:rFonts w:ascii="Tahoma" w:eastAsia="Tahoma" w:hAnsi="Tahoma" w:cs="Tahoma"/>
+                <w:color w:val="000000"/>
+                <w:sz w:val="16"/>
+                <w:szCs w:val="16"/>
+              </w:rPr>
+              <w:t>w, Mumbai-400054, Maharashtra.</w:t>
             </w:r>
           </w:p>
         </w:tc>
@@ -5375,19 +5599,21 @@
           <w:p>
             <w:pPr>
               <w:widowControl w:val="0"/>
-              <w:rPr>
-                <w:rFonts w:ascii="Times New Roman" w:eastAsia="Times New Roman" w:hAnsi="Times New Roman" w:cs="Times New Roman"/>
+              <w:spacing w:before="20" w:line="220" w:lineRule="auto"/>
+              <w:rPr>
+                <w:rFonts w:ascii="Tahoma" w:eastAsia="Tahoma" w:hAnsi="Tahoma" w:cs="Tahoma"/>
+                <w:color w:val="000000"/>
+                <w:sz w:val="16"/>
+                <w:szCs w:val="16"/>
+              </w:rPr>
+            </w:pPr>
+            <w:r>
+              <w:rPr>
+                <w:rFonts w:ascii="Tahoma" w:eastAsia="Tahoma" w:hAnsi="Tahoma" w:cs="Tahoma"/>
                 <w:b/>
-                <w:sz w:val="18"/>
-                <w:szCs w:val="18"/>
-              </w:rPr>
-            </w:pPr>
-            <w:r>
-              <w:rPr>
-                <w:rFonts w:ascii="Times New Roman" w:eastAsia="Times New Roman" w:hAnsi="Times New Roman" w:cs="Times New Roman"/>
-                <w:b/>
-                <w:sz w:val="18"/>
-                <w:szCs w:val="18"/>
+                <w:color w:val="000000"/>
+                <w:sz w:val="16"/>
+                <w:szCs w:val="16"/>
               </w:rPr>
               <w:t>Current Address</w:t>
             </w:r>
@@ -5400,20 +5626,40 @@
           <w:p>
             <w:pPr>
               <w:widowControl w:val="0"/>
-              <w:jc w:val="both"/>
-              <w:rPr>
-                <w:rFonts w:ascii="Tahoma" w:eastAsia="Tahoma" w:hAnsi="Tahoma" w:cs="Tahoma"/>
-                <w:sz w:val="18"/>
-                <w:szCs w:val="18"/>
-              </w:rPr>
-            </w:pPr>
-            <w:r>
-              <w:rPr>
-                <w:rFonts w:ascii="Tahoma" w:eastAsia="Tahoma" w:hAnsi="Tahoma" w:cs="Tahoma"/>
-                <w:sz w:val="18"/>
-                <w:szCs w:val="18"/>
-              </w:rPr>
-              <w:t>A wing, 101, Agarwal Lifestyle, C3 Avenue, Global City, Virar – west, Maharashtra, 401303</w:t>
+              <w:spacing w:before="20" w:line="220" w:lineRule="auto"/>
+              <w:rPr>
+                <w:rFonts w:ascii="Tahoma" w:eastAsia="Tahoma" w:hAnsi="Tahoma" w:cs="Tahoma"/>
+                <w:color w:val="000000"/>
+                <w:sz w:val="16"/>
+                <w:szCs w:val="16"/>
+              </w:rPr>
+            </w:pPr>
+            <w:r>
+              <w:rPr>
+                <w:rFonts w:ascii="Tahoma" w:eastAsia="Tahoma" w:hAnsi="Tahoma" w:cs="Tahoma"/>
+                <w:color w:val="000000"/>
+                <w:sz w:val="16"/>
+                <w:szCs w:val="16"/>
+              </w:rPr>
+              <w:t>A wing, 101, Agarwal Lifestyle, C3 Avenue, Global City, Virar</w:t>
+            </w:r>
+            <w:r>
+              <w:rPr>
+                <w:rFonts w:ascii="Tahoma" w:eastAsia="Tahoma" w:hAnsi="Tahoma" w:cs="Tahoma"/>
+                <w:color w:val="000000"/>
+                <w:sz w:val="16"/>
+                <w:szCs w:val="16"/>
+              </w:rPr>
+              <w:t>-w</w:t>
+            </w:r>
+            <w:r>
+              <w:rPr>
+                <w:rFonts w:ascii="Tahoma" w:eastAsia="Tahoma" w:hAnsi="Tahoma" w:cs="Tahoma"/>
+                <w:color w:val="000000"/>
+                <w:sz w:val="16"/>
+                <w:szCs w:val="16"/>
+              </w:rPr>
+              <w:t>, Maharashtra, 401303</w:t>
             </w:r>
           </w:p>
         </w:tc>
@@ -5426,20 +5672,21 @@
           <w:p>
             <w:pPr>
               <w:widowControl w:val="0"/>
-              <w:jc w:val="both"/>
-              <w:rPr>
-                <w:rFonts w:ascii="Times New Roman" w:eastAsia="Times New Roman" w:hAnsi="Times New Roman" w:cs="Times New Roman"/>
+              <w:spacing w:before="20" w:line="220" w:lineRule="auto"/>
+              <w:rPr>
+                <w:rFonts w:ascii="Tahoma" w:eastAsia="Tahoma" w:hAnsi="Tahoma" w:cs="Tahoma"/>
+                <w:color w:val="000000"/>
+                <w:sz w:val="16"/>
+                <w:szCs w:val="16"/>
+              </w:rPr>
+            </w:pPr>
+            <w:r>
+              <w:rPr>
+                <w:rFonts w:ascii="Tahoma" w:eastAsia="Tahoma" w:hAnsi="Tahoma" w:cs="Tahoma"/>
                 <w:b/>
-                <w:sz w:val="18"/>
-                <w:szCs w:val="18"/>
-              </w:rPr>
-            </w:pPr>
-            <w:r>
-              <w:rPr>
-                <w:rFonts w:ascii="Times New Roman" w:eastAsia="Times New Roman" w:hAnsi="Times New Roman" w:cs="Times New Roman"/>
-                <w:b/>
-                <w:sz w:val="18"/>
-                <w:szCs w:val="18"/>
+                <w:color w:val="000000"/>
+                <w:sz w:val="16"/>
+                <w:szCs w:val="16"/>
               </w:rPr>
               <w:t>Languages Known</w:t>
             </w:r>
@@ -5452,20 +5699,22 @@
           <w:p>
             <w:pPr>
               <w:widowControl w:val="0"/>
-              <w:jc w:val="both"/>
-              <w:rPr>
-                <w:rFonts w:ascii="Tahoma" w:eastAsia="Tahoma" w:hAnsi="Tahoma" w:cs="Tahoma"/>
-                <w:sz w:val="18"/>
-                <w:szCs w:val="18"/>
-              </w:rPr>
-            </w:pPr>
-            <w:r>
-              <w:rPr>
-                <w:rFonts w:ascii="Tahoma" w:eastAsia="Tahoma" w:hAnsi="Tahoma" w:cs="Tahoma"/>
-                <w:sz w:val="18"/>
-                <w:szCs w:val="18"/>
-              </w:rPr>
-              <w:t>English, Hindi.</w:t>
+              <w:spacing w:before="20" w:line="220" w:lineRule="auto"/>
+              <w:rPr>
+                <w:rFonts w:ascii="Tahoma" w:eastAsia="Tahoma" w:hAnsi="Tahoma" w:cs="Tahoma"/>
+                <w:color w:val="000000"/>
+                <w:sz w:val="16"/>
+                <w:szCs w:val="16"/>
+              </w:rPr>
+            </w:pPr>
+            <w:r>
+              <w:rPr>
+                <w:rFonts w:ascii="Tahoma" w:eastAsia="Tahoma" w:hAnsi="Tahoma" w:cs="Tahoma"/>
+                <w:color w:val="000000"/>
+                <w:sz w:val="16"/>
+                <w:szCs w:val="16"/>
+              </w:rPr>
+              <w:t>English, Hindi</w:t>
             </w:r>
           </w:p>
         </w:tc>
@@ -5478,31 +5727,23 @@
           <w:p>
             <w:pPr>
               <w:widowControl w:val="0"/>
-              <w:jc w:val="both"/>
-              <w:rPr>
-                <w:rFonts w:ascii="Times New Roman" w:eastAsia="Times New Roman" w:hAnsi="Times New Roman" w:cs="Times New Roman"/>
+              <w:spacing w:before="20" w:line="220" w:lineRule="auto"/>
+              <w:rPr>
+                <w:rFonts w:ascii="Tahoma" w:eastAsia="Tahoma" w:hAnsi="Tahoma" w:cs="Tahoma"/>
+                <w:color w:val="000000"/>
+                <w:sz w:val="16"/>
+                <w:szCs w:val="16"/>
+              </w:rPr>
+            </w:pPr>
+            <w:r>
+              <w:rPr>
+                <w:rFonts w:ascii="Tahoma" w:eastAsia="Tahoma" w:hAnsi="Tahoma" w:cs="Tahoma"/>
                 <w:b/>
-                <w:sz w:val="18"/>
-                <w:szCs w:val="18"/>
-              </w:rPr>
-            </w:pPr>
-            <w:r>
-              <w:rPr>
-                <w:rFonts w:ascii="Times New Roman" w:eastAsia="Times New Roman" w:hAnsi="Times New Roman" w:cs="Times New Roman"/>
-                <w:b/>
-                <w:sz w:val="18"/>
-                <w:szCs w:val="18"/>
-              </w:rPr>
-              <w:t>L</w:t>
-            </w:r>
-            <w:r>
-              <w:rPr>
-                <w:rFonts w:ascii="Times New Roman" w:eastAsia="Times New Roman" w:hAnsi="Times New Roman" w:cs="Times New Roman"/>
-                <w:b/>
-                <w:sz w:val="18"/>
-                <w:szCs w:val="18"/>
-              </w:rPr>
-              <w:t>inkedIn</w:t>
+                <w:color w:val="000000"/>
+                <w:sz w:val="16"/>
+                <w:szCs w:val="16"/>
+              </w:rPr>
+              <w:t>LinkedIn</w:t>
             </w:r>
           </w:p>
         </w:tc>
@@ -5513,11 +5754,35 @@
           <w:p>
             <w:pPr>
               <w:widowControl w:val="0"/>
-              <w:jc w:val="both"/>
-              <w:rPr>
-                <w:rFonts w:ascii="Tahoma" w:eastAsia="Tahoma" w:hAnsi="Tahoma" w:cs="Tahoma"/>
-                <w:sz w:val="18"/>
-                <w:szCs w:val="18"/>
+              <w:spacing w:before="20" w:line="220" w:lineRule="auto"/>
+              <w:rPr>
+                <w:rFonts w:ascii="Tahoma" w:eastAsia="Tahoma" w:hAnsi="Tahoma" w:cs="Tahoma"/>
+                <w:color w:val="000000"/>
+                <w:sz w:val="16"/>
+                <w:szCs w:val="16"/>
+              </w:rPr>
+            </w:pPr>
+            <w:hyperlink r:id="rId7" w:history="1">
+              <w:r>
+                <w:rPr>
+                  <w:rStyle w:val="Hyperlink"/>
+                  <w:rFonts w:ascii="Tahoma" w:eastAsia="Tahoma" w:hAnsi="Tahoma" w:cs="Tahoma"/>
+                  <w:sz w:val="16"/>
+                  <w:szCs w:val="16"/>
+                </w:rPr>
+                <w:t>https://www.linkedin.com/in/ashish-gupta-a00b52104</w:t>
+              </w:r>
+            </w:hyperlink>
+          </w:p>
+          <w:p>
+            <w:pPr>
+              <w:widowControl w:val="0"/>
+              <w:spacing w:before="20" w:line="220" w:lineRule="auto"/>
+              <w:rPr>
+                <w:rFonts w:ascii="Tahoma" w:eastAsia="Tahoma" w:hAnsi="Tahoma" w:cs="Tahoma"/>
+                <w:color w:val="000000"/>
+                <w:sz w:val="16"/>
+                <w:szCs w:val="16"/>
               </w:rPr>
             </w:pPr>
             <w:hyperlink r:id="rId8" w:history="1">
@@ -5525,35 +5790,132 @@
                 <w:rPr>
                   <w:rStyle w:val="Hyperlink"/>
                   <w:rFonts w:ascii="Tahoma" w:eastAsia="Tahoma" w:hAnsi="Tahoma" w:cs="Tahoma"/>
-                  <w:sz w:val="18"/>
-                  <w:szCs w:val="18"/>
+                  <w:sz w:val="16"/>
+                  <w:szCs w:val="16"/>
                 </w:rPr>
-                <w:t>https://www.linkedin.com/in/ashish-gupta-a00b52104/</w:t>
+                <w:t>https://guptaashish293.github.io/biography</w:t>
               </w:r>
             </w:hyperlink>
           </w:p>
         </w:tc>
       </w:tr>
+      <w:tr>
+        <w:tc>
+          <w:tcPr>
+            <w:tcW w:w="2173" w:type="dxa"/>
+          </w:tcPr>
+          <w:p>
+            <w:pPr>
+              <w:widowControl w:val="0"/>
+              <w:spacing w:before="20" w:line="220" w:lineRule="auto"/>
+              <w:rPr>
+                <w:rFonts w:ascii="Tahoma" w:eastAsia="Tahoma" w:hAnsi="Tahoma" w:cs="Tahoma"/>
+                <w:b/>
+                <w:bCs/>
+                <w:color w:val="000000"/>
+                <w:sz w:val="16"/>
+                <w:szCs w:val="16"/>
+              </w:rPr>
+            </w:pPr>
+            <w:r>
+              <w:rPr>
+                <w:rFonts w:ascii="Tahoma" w:eastAsia="Tahoma" w:hAnsi="Tahoma" w:cs="Tahoma"/>
+                <w:b/>
+                <w:bCs/>
+                <w:color w:val="000000"/>
+                <w:sz w:val="16"/>
+                <w:szCs w:val="16"/>
+              </w:rPr>
+              <w:t>Email ID</w:t>
+            </w:r>
+          </w:p>
+        </w:tc>
+        <w:tc>
+          <w:tcPr>
+            <w:tcW w:w="7813" w:type="dxa"/>
+          </w:tcPr>
+          <w:p>
+            <w:pPr>
+              <w:widowControl w:val="0"/>
+              <w:spacing w:before="20" w:line="220" w:lineRule="auto"/>
+              <w:rPr>
+                <w:rFonts w:ascii="Tahoma" w:eastAsia="Tahoma" w:hAnsi="Tahoma" w:cs="Tahoma"/>
+                <w:color w:val="000000"/>
+                <w:sz w:val="16"/>
+                <w:szCs w:val="16"/>
+              </w:rPr>
+            </w:pPr>
+            <w:r>
+              <w:rPr>
+                <w:rFonts w:ascii="Tahoma" w:eastAsia="Tahoma" w:hAnsi="Tahoma" w:cs="Tahoma"/>
+                <w:color w:val="000000"/>
+                <w:sz w:val="16"/>
+                <w:szCs w:val="16"/>
+              </w:rPr>
+              <w:t>Guptaashish293@gmail.com</w:t>
+            </w:r>
+          </w:p>
+        </w:tc>
+      </w:tr>
+      <w:tr>
+        <w:tc>
+          <w:tcPr>
+            <w:tcW w:w="2173" w:type="dxa"/>
+          </w:tcPr>
+          <w:p>
+            <w:pPr>
+              <w:widowControl w:val="0"/>
+              <w:spacing w:before="20" w:line="220" w:lineRule="auto"/>
+              <w:rPr>
+                <w:rFonts w:ascii="Tahoma" w:eastAsia="Tahoma" w:hAnsi="Tahoma" w:cs="Tahoma"/>
+                <w:b/>
+                <w:bCs/>
+                <w:color w:val="000000"/>
+                <w:sz w:val="16"/>
+                <w:szCs w:val="16"/>
+              </w:rPr>
+            </w:pPr>
+            <w:r>
+              <w:rPr>
+                <w:rFonts w:ascii="Tahoma" w:eastAsia="Tahoma" w:hAnsi="Tahoma" w:cs="Tahoma"/>
+                <w:b/>
+                <w:bCs/>
+                <w:color w:val="000000"/>
+                <w:sz w:val="16"/>
+                <w:szCs w:val="16"/>
+              </w:rPr>
+              <w:t>Mobile Number</w:t>
+            </w:r>
+          </w:p>
+        </w:tc>
+        <w:tc>
+          <w:tcPr>
+            <w:tcW w:w="7813" w:type="dxa"/>
+          </w:tcPr>
+          <w:p>
+            <w:pPr>
+              <w:widowControl w:val="0"/>
+              <w:spacing w:before="20" w:line="220" w:lineRule="auto"/>
+              <w:rPr>
+                <w:rFonts w:ascii="Tahoma" w:eastAsia="Tahoma" w:hAnsi="Tahoma" w:cs="Tahoma"/>
+                <w:color w:val="000000"/>
+                <w:sz w:val="16"/>
+                <w:szCs w:val="16"/>
+              </w:rPr>
+            </w:pPr>
+            <w:r>
+              <w:rPr>
+                <w:rFonts w:ascii="Tahoma" w:eastAsia="Tahoma" w:hAnsi="Tahoma" w:cs="Tahoma"/>
+                <w:color w:val="000000"/>
+                <w:sz w:val="16"/>
+                <w:szCs w:val="16"/>
+              </w:rPr>
+              <w:t>8928985863/9819824023</w:t>
+            </w:r>
+          </w:p>
+        </w:tc>
+      </w:tr>
     </w:tbl>
-    <w:p>
-      <w:pPr>
-        <w:pBdr>
-          <w:top w:val="nil"/>
-          <w:left w:val="nil"/>
-          <w:bottom w:val="nil"/>
-          <w:right w:val="nil"/>
-          <w:between w:val="nil"/>
-        </w:pBdr>
-        <w:spacing w:after="0" w:line="220" w:lineRule="auto"/>
-        <w:ind w:left="432" w:hanging="216"/>
-        <w:rPr>
-          <w:rFonts w:ascii="Tahoma" w:eastAsia="Tahoma" w:hAnsi="Tahoma" w:cs="Tahoma"/>
-          <w:color w:val="000000"/>
-          <w:sz w:val="18"/>
-          <w:szCs w:val="18"/>
-        </w:rPr>
-      </w:pPr>
-    </w:p>
     <w:p>
       <w:pPr>
         <w:pBdr>
@@ -6829,7 +7191,7 @@
   <w:style w:type="paragraph" w:default="1" w:styleId="Normal">
     <w:name w:val="Normal"/>
     <w:qFormat/>
-    <w:rsid w:val="00245189"/>
+    <w:rsid w:val="006634D2"/>
   </w:style>
   <w:style w:type="paragraph" w:styleId="Heading1">
     <w:name w:val="heading 1"/>

</xml_diff>